<commit_message>
Arc42 erledigt, Entwicklerdoku fehlt nurnoch Martin
</commit_message>
<xml_diff>
--- a/Dokumentation/SoftwareArchitekturDokumentation_arc42.docx
+++ b/Dokumentation/SoftwareArchitekturDokumentation_arc42.docx
@@ -1,6 +1,6 @@
 
 <file path=word/document.xml><?xml version="1.0" encoding="utf-8"?>
-<w:document xmlns:wpc="http://schemas.microsoft.com/office/word/2010/wordprocessingCanvas" xmlns:cx="http://schemas.microsoft.com/office/drawing/2014/chartex" xmlns:cx1="http://schemas.microsoft.com/office/drawing/2015/9/8/chartex" xmlns:cx2="http://schemas.microsoft.com/office/drawing/2015/10/21/chartex" xmlns:cx3="http://schemas.microsoft.com/office/drawing/2016/5/9/chartex" xmlns:cx4="http://schemas.microsoft.com/office/drawing/2016/5/10/chartex" xmlns:cx5="http://schemas.microsoft.com/office/drawing/2016/5/11/chartex" xmlns:cx6="http://schemas.microsoft.com/office/drawing/2016/5/12/chartex" xmlns:cx7="http://schemas.microsoft.com/office/drawing/2016/5/13/chartex" xmlns:cx8="http://schemas.microsoft.com/office/drawing/2016/5/14/chartex" xmlns:mc="http://schemas.openxmlformats.org/markup-compatibility/2006" xmlns:aink="http://schemas.microsoft.com/office/drawing/2016/ink" xmlns:am3d="http://schemas.microsoft.com/office/drawing/2017/model3d" xmlns:o="urn:schemas-microsoft-com:office:office" xmlns:r="http://schemas.openxmlformats.org/officeDocument/2006/relationships" xmlns:m="http://schemas.openxmlformats.org/officeDocument/2006/math" xmlns:v="urn:schemas-microsoft-com:vml" xmlns:wp14="http://schemas.microsoft.com/office/word/2010/wordprocessingDrawing" xmlns:wp="http://schemas.openxmlformats.org/drawingml/2006/wordprocessingDrawing" xmlns:w10="urn:schemas-microsoft-com:office:word" xmlns:w="http://schemas.openxmlformats.org/wordprocessingml/2006/main" xmlns:w14="http://schemas.microsoft.com/office/word/2010/wordml" xmlns:w15="http://schemas.microsoft.com/office/word/2012/wordml" xmlns:w16se="http://schemas.microsoft.com/office/word/2015/wordml/symex" xmlns:wpg="http://schemas.microsoft.com/office/word/2010/wordprocessingGroup" xmlns:wpi="http://schemas.microsoft.com/office/word/2010/wordprocessingInk" xmlns:wne="http://schemas.microsoft.com/office/word/2006/wordml" xmlns:wps="http://schemas.microsoft.com/office/word/2010/wordprocessingShape" mc:Ignorable="w14 w15 w16se wp14">
+<w:document xmlns:wpc="http://schemas.microsoft.com/office/word/2010/wordprocessingCanvas" xmlns:cx="http://schemas.microsoft.com/office/drawing/2014/chartex" xmlns:cx1="http://schemas.microsoft.com/office/drawing/2015/9/8/chartex" xmlns:cx2="http://schemas.microsoft.com/office/drawing/2015/10/21/chartex" xmlns:cx3="http://schemas.microsoft.com/office/drawing/2016/5/9/chartex" xmlns:cx4="http://schemas.microsoft.com/office/drawing/2016/5/10/chartex" xmlns:cx5="http://schemas.microsoft.com/office/drawing/2016/5/11/chartex" xmlns:cx6="http://schemas.microsoft.com/office/drawing/2016/5/12/chartex" xmlns:cx7="http://schemas.microsoft.com/office/drawing/2016/5/13/chartex" xmlns:cx8="http://schemas.microsoft.com/office/drawing/2016/5/14/chartex" xmlns:mc="http://schemas.openxmlformats.org/markup-compatibility/2006" xmlns:aink="http://schemas.microsoft.com/office/drawing/2016/ink" xmlns:am3d="http://schemas.microsoft.com/office/drawing/2017/model3d" xmlns:o="urn:schemas-microsoft-com:office:office" xmlns:r="http://schemas.openxmlformats.org/officeDocument/2006/relationships" xmlns:m="http://schemas.openxmlformats.org/officeDocument/2006/math" xmlns:v="urn:schemas-microsoft-com:vml" xmlns:wp14="http://schemas.microsoft.com/office/word/2010/wordprocessingDrawing" xmlns:wp="http://schemas.openxmlformats.org/drawingml/2006/wordprocessingDrawing" xmlns:w10="urn:schemas-microsoft-com:office:word" xmlns:w="http://schemas.openxmlformats.org/wordprocessingml/2006/main" xmlns:w14="http://schemas.microsoft.com/office/word/2010/wordml" xmlns:w15="http://schemas.microsoft.com/office/word/2012/wordml" xmlns:w16cid="http://schemas.microsoft.com/office/word/2016/wordml/cid" xmlns:w16se="http://schemas.microsoft.com/office/word/2015/wordml/symex" xmlns:wpg="http://schemas.microsoft.com/office/word/2010/wordprocessingGroup" xmlns:wpi="http://schemas.microsoft.com/office/word/2010/wordprocessingInk" xmlns:wne="http://schemas.microsoft.com/office/word/2006/wordml" xmlns:wps="http://schemas.microsoft.com/office/word/2010/wordprocessingShape" mc:Ignorable="w14 w15 w16se w16cid wp14">
   <w:body>
     <w:p>
       <w:pPr>
@@ -526,26 +526,10 @@
           <w:szCs w:val="20"/>
           <w:lang w:val="de-DE" w:eastAsia="de-DE"/>
         </w:rPr>
-        <w:t>25</w:t>
-      </w:r>
-      <w:r>
-        <w:rPr>
-          <w:rFonts w:ascii="Arial" w:hAnsi="Arial"/>
-          <w:b/>
-          <w:szCs w:val="20"/>
-          <w:lang w:val="de-DE" w:eastAsia="de-DE"/>
-        </w:rPr>
-        <w:t>.</w:t>
-      </w:r>
-      <w:r>
-        <w:rPr>
-          <w:rFonts w:ascii="Arial" w:hAnsi="Arial"/>
-          <w:b/>
-          <w:szCs w:val="20"/>
-          <w:lang w:val="de-DE" w:eastAsia="de-DE"/>
-        </w:rPr>
-        <w:t>05</w:t>
-      </w:r>
+        <w:t>13.07</w:t>
+      </w:r>
+      <w:bookmarkStart w:id="1" w:name="_GoBack"/>
+      <w:bookmarkEnd w:id="1"/>
       <w:r>
         <w:rPr>
           <w:rFonts w:ascii="Arial" w:hAnsi="Arial"/>
@@ -2277,8 +2261,6 @@
         <w:lastRenderedPageBreak/>
         <w:t>Inhaltsverzeichnis</w:t>
       </w:r>
-      <w:bookmarkStart w:id="1" w:name="_GoBack"/>
-      <w:bookmarkEnd w:id="1"/>
     </w:p>
     <w:sdt>
       <w:sdtPr>
@@ -4649,23 +4631,49 @@
                 <w:sz w:val="24"/>
                 <w:szCs w:val="24"/>
               </w:rPr>
-              <w:t xml:space="preserve">Sowohl die Lichtsteueranlage als auch </w:t>
-            </w:r>
-            <w:proofErr w:type="gramStart"/>
-            <w:r>
+              <w:t>Sowohl die Lichtsteueranlage als auch das Verhalten der Verkehrsteilnehmer sollen veränderbar sein.</w:t>
+            </w:r>
+          </w:p>
+        </w:tc>
+      </w:tr>
+      <w:tr>
+        <w:tc>
+          <w:tcPr>
+            <w:tcW w:w="4531" w:type="dxa"/>
+          </w:tcPr>
+          <w:p>
+            <w:pPr>
               <w:rPr>
                 <w:sz w:val="24"/>
                 <w:szCs w:val="24"/>
               </w:rPr>
-              <w:t>das</w:t>
-            </w:r>
-            <w:proofErr w:type="gramEnd"/>
+            </w:pPr>
             <w:r>
               <w:rPr>
                 <w:sz w:val="24"/>
                 <w:szCs w:val="24"/>
               </w:rPr>
-              <w:t xml:space="preserve"> Verhalten der Verkehrsteilnehmer sollen veränderbar sein.</w:t>
+              <w:t>Leicht bedienbar</w:t>
+            </w:r>
+          </w:p>
+        </w:tc>
+        <w:tc>
+          <w:tcPr>
+            <w:tcW w:w="4531" w:type="dxa"/>
+          </w:tcPr>
+          <w:p>
+            <w:pPr>
+              <w:rPr>
+                <w:sz w:val="24"/>
+                <w:szCs w:val="24"/>
+              </w:rPr>
+            </w:pPr>
+            <w:r>
+              <w:rPr>
+                <w:sz w:val="24"/>
+                <w:szCs w:val="24"/>
+              </w:rPr>
+              <w:t xml:space="preserve">Die Simulation und die dazugehörigen Einstellungen sind leicht einzustellen. </w:t>
             </w:r>
           </w:p>
         </w:tc>
@@ -4687,7 +4695,7 @@
                 <w:sz w:val="24"/>
                 <w:szCs w:val="24"/>
               </w:rPr>
-              <w:t>Leicht bedienbar</w:t>
+              <w:t>Effizienz</w:t>
             </w:r>
           </w:p>
         </w:tc>
@@ -4697,6 +4705,7 @@
           </w:tcPr>
           <w:p>
             <w:pPr>
+              <w:keepNext/>
               <w:rPr>
                 <w:sz w:val="24"/>
                 <w:szCs w:val="24"/>
@@ -4707,49 +4716,6 @@
                 <w:sz w:val="24"/>
                 <w:szCs w:val="24"/>
               </w:rPr>
-              <w:t xml:space="preserve">Die Simulation und die dazugehörigen Einstellungen sind leicht einzustellen. </w:t>
-            </w:r>
-          </w:p>
-        </w:tc>
-      </w:tr>
-      <w:tr>
-        <w:tc>
-          <w:tcPr>
-            <w:tcW w:w="4531" w:type="dxa"/>
-          </w:tcPr>
-          <w:p>
-            <w:pPr>
-              <w:rPr>
-                <w:sz w:val="24"/>
-                <w:szCs w:val="24"/>
-              </w:rPr>
-            </w:pPr>
-            <w:r>
-              <w:rPr>
-                <w:sz w:val="24"/>
-                <w:szCs w:val="24"/>
-              </w:rPr>
-              <w:t>Effizienz</w:t>
-            </w:r>
-          </w:p>
-        </w:tc>
-        <w:tc>
-          <w:tcPr>
-            <w:tcW w:w="4531" w:type="dxa"/>
-          </w:tcPr>
-          <w:p>
-            <w:pPr>
-              <w:keepNext/>
-              <w:rPr>
-                <w:sz w:val="24"/>
-                <w:szCs w:val="24"/>
-              </w:rPr>
-            </w:pPr>
-            <w:r>
-              <w:rPr>
-                <w:sz w:val="24"/>
-                <w:szCs w:val="24"/>
-              </w:rPr>
               <w:t>Die Berechnungen, welche im Hintergrund stattfinden, sollten rasch geschehen, ohne eine flüssige Simulation zu verhindern.</w:t>
             </w:r>
           </w:p>
@@ -4765,51 +4731,25 @@
       <w:r>
         <w:t xml:space="preserve">Tabelle </w:t>
       </w:r>
-      <w:r>
-        <w:fldChar w:fldCharType="begin"/>
-      </w:r>
-      <w:r>
-        <w:instrText xml:space="preserve"> STYLEREF 1 \s </w:instrText>
-      </w:r>
-      <w:r>
-        <w:fldChar w:fldCharType="separate"/>
-      </w:r>
-      <w:r>
-        <w:rPr>
-          <w:noProof/>
-        </w:rPr>
-        <w:t>1</w:t>
-      </w:r>
-      <w:r>
-        <w:rPr>
-          <w:noProof/>
-        </w:rPr>
-        <w:fldChar w:fldCharType="end"/>
-      </w:r>
+      <w:fldSimple w:instr=" STYLEREF 1 \s ">
+        <w:r>
+          <w:rPr>
+            <w:noProof/>
+          </w:rPr>
+          <w:t>1</w:t>
+        </w:r>
+      </w:fldSimple>
       <w:r>
         <w:t>.</w:t>
       </w:r>
-      <w:r>
-        <w:fldChar w:fldCharType="begin"/>
-      </w:r>
-      <w:r>
-        <w:instrText xml:space="preserve"> SEQ Tabelle \* ARABIC \s 1 </w:instrText>
-      </w:r>
-      <w:r>
-        <w:fldChar w:fldCharType="separate"/>
-      </w:r>
-      <w:r>
-        <w:rPr>
-          <w:noProof/>
-        </w:rPr>
-        <w:t>1</w:t>
-      </w:r>
-      <w:r>
-        <w:rPr>
-          <w:noProof/>
-        </w:rPr>
-        <w:fldChar w:fldCharType="end"/>
-      </w:r>
+      <w:fldSimple w:instr=" SEQ Tabelle \* ARABIC \s 1 ">
+        <w:r>
+          <w:rPr>
+            <w:noProof/>
+          </w:rPr>
+          <w:t>1</w:t>
+        </w:r>
+      </w:fldSimple>
       <w:r>
         <w:t>: Qualitätsmerkmale</w:t>
       </w:r>
@@ -5011,51 +4951,25 @@
       <w:r>
         <w:t xml:space="preserve">Tabelle </w:t>
       </w:r>
-      <w:r>
-        <w:fldChar w:fldCharType="begin"/>
-      </w:r>
-      <w:r>
-        <w:instrText xml:space="preserve"> STYLEREF 1 \s </w:instrText>
-      </w:r>
-      <w:r>
-        <w:fldChar w:fldCharType="separate"/>
-      </w:r>
-      <w:r>
-        <w:rPr>
-          <w:noProof/>
-        </w:rPr>
-        <w:t>1</w:t>
-      </w:r>
-      <w:r>
-        <w:rPr>
-          <w:noProof/>
-        </w:rPr>
-        <w:fldChar w:fldCharType="end"/>
-      </w:r>
+      <w:fldSimple w:instr=" STYLEREF 1 \s ">
+        <w:r>
+          <w:rPr>
+            <w:noProof/>
+          </w:rPr>
+          <w:t>1</w:t>
+        </w:r>
+      </w:fldSimple>
       <w:r>
         <w:t>.</w:t>
       </w:r>
-      <w:r>
-        <w:fldChar w:fldCharType="begin"/>
-      </w:r>
-      <w:r>
-        <w:instrText xml:space="preserve"> SEQ Tabelle \* ARABIC \s 1 </w:instrText>
-      </w:r>
-      <w:r>
-        <w:fldChar w:fldCharType="separate"/>
-      </w:r>
-      <w:r>
-        <w:rPr>
-          <w:noProof/>
-        </w:rPr>
-        <w:t>2</w:t>
-      </w:r>
-      <w:r>
-        <w:rPr>
-          <w:noProof/>
-        </w:rPr>
-        <w:fldChar w:fldCharType="end"/>
-      </w:r>
+      <w:fldSimple w:instr=" SEQ Tabelle \* ARABIC \s 1 ">
+        <w:r>
+          <w:rPr>
+            <w:noProof/>
+          </w:rPr>
+          <w:t>2</w:t>
+        </w:r>
+      </w:fldSimple>
       <w:r>
         <w:t>:Stakeholder</w:t>
       </w:r>
@@ -5272,51 +5186,25 @@
       <w:r>
         <w:t xml:space="preserve">Tabelle </w:t>
       </w:r>
-      <w:r>
-        <w:fldChar w:fldCharType="begin"/>
-      </w:r>
-      <w:r>
-        <w:instrText xml:space="preserve"> STYLEREF 1 \s </w:instrText>
-      </w:r>
-      <w:r>
-        <w:fldChar w:fldCharType="separate"/>
-      </w:r>
-      <w:r>
-        <w:rPr>
-          <w:noProof/>
-        </w:rPr>
-        <w:t>2</w:t>
-      </w:r>
-      <w:r>
-        <w:rPr>
-          <w:noProof/>
-        </w:rPr>
-        <w:fldChar w:fldCharType="end"/>
-      </w:r>
+      <w:fldSimple w:instr=" STYLEREF 1 \s ">
+        <w:r>
+          <w:rPr>
+            <w:noProof/>
+          </w:rPr>
+          <w:t>2</w:t>
+        </w:r>
+      </w:fldSimple>
       <w:r>
         <w:t>.</w:t>
       </w:r>
-      <w:r>
-        <w:fldChar w:fldCharType="begin"/>
-      </w:r>
-      <w:r>
-        <w:instrText xml:space="preserve"> SEQ Tabelle \* ARABIC \s 1 </w:instrText>
-      </w:r>
-      <w:r>
-        <w:fldChar w:fldCharType="separate"/>
-      </w:r>
-      <w:r>
-        <w:rPr>
-          <w:noProof/>
-        </w:rPr>
-        <w:t>1</w:t>
-      </w:r>
-      <w:r>
-        <w:rPr>
-          <w:noProof/>
-        </w:rPr>
-        <w:fldChar w:fldCharType="end"/>
-      </w:r>
+      <w:fldSimple w:instr=" SEQ Tabelle \* ARABIC \s 1 ">
+        <w:r>
+          <w:rPr>
+            <w:noProof/>
+          </w:rPr>
+          <w:t>1</w:t>
+        </w:r>
+      </w:fldSimple>
       <w:r>
         <w:t>: Technische Rahmenbedingungen</w:t>
       </w:r>
@@ -5686,25 +5574,31 @@
                 <w:sz w:val="24"/>
                 <w:szCs w:val="24"/>
               </w:rPr>
-              <w:t xml:space="preserve">Architektur in Enterprise </w:t>
-            </w:r>
-            <w:proofErr w:type="spellStart"/>
-            <w:r>
+              <w:t>Architektur in Enterprise Architect.</w:t>
+            </w:r>
+          </w:p>
+          <w:p>
+            <w:pPr>
               <w:rPr>
                 <w:sz w:val="24"/>
                 <w:szCs w:val="24"/>
               </w:rPr>
-              <w:t>Architect</w:t>
-            </w:r>
-            <w:proofErr w:type="spellEnd"/>
+            </w:pPr>
             <w:r>
               <w:rPr>
                 <w:sz w:val="24"/>
                 <w:szCs w:val="24"/>
               </w:rPr>
-              <w:t>.</w:t>
-            </w:r>
-          </w:p>
+              <w:t>Erstellung der C# Quelltexte in Visual Studio 2016.</w:t>
+            </w:r>
+          </w:p>
+        </w:tc>
+      </w:tr>
+      <w:tr>
+        <w:tc>
+          <w:tcPr>
+            <w:tcW w:w="4531" w:type="dxa"/>
+          </w:tcPr>
           <w:p>
             <w:pPr>
               <w:rPr>
@@ -5717,18 +5611,17 @@
                 <w:sz w:val="24"/>
                 <w:szCs w:val="24"/>
               </w:rPr>
-              <w:t>Erstellung der C# Quelltexte in Visual Studio 2016.</w:t>
-            </w:r>
-          </w:p>
-        </w:tc>
-      </w:tr>
-      <w:tr>
+              <w:t>Versionsverwaltung</w:t>
+            </w:r>
+          </w:p>
+        </w:tc>
         <w:tc>
           <w:tcPr>
             <w:tcW w:w="4531" w:type="dxa"/>
           </w:tcPr>
           <w:p>
             <w:pPr>
+              <w:keepNext/>
               <w:rPr>
                 <w:sz w:val="24"/>
                 <w:szCs w:val="24"/>
@@ -5739,31 +5632,8 @@
                 <w:sz w:val="24"/>
                 <w:szCs w:val="24"/>
               </w:rPr>
-              <w:t>Versionsverwaltung</w:t>
-            </w:r>
-          </w:p>
-        </w:tc>
-        <w:tc>
-          <w:tcPr>
-            <w:tcW w:w="4531" w:type="dxa"/>
-          </w:tcPr>
-          <w:p>
-            <w:pPr>
-              <w:keepNext/>
-              <w:rPr>
-                <w:sz w:val="24"/>
-                <w:szCs w:val="24"/>
-              </w:rPr>
-            </w:pPr>
-            <w:proofErr w:type="spellStart"/>
-            <w:r>
-              <w:rPr>
-                <w:sz w:val="24"/>
-                <w:szCs w:val="24"/>
-              </w:rPr>
               <w:t>Git</w:t>
             </w:r>
-            <w:proofErr w:type="spellEnd"/>
           </w:p>
         </w:tc>
       </w:tr>
@@ -5777,51 +5647,25 @@
       <w:r>
         <w:t xml:space="preserve">Tabelle </w:t>
       </w:r>
-      <w:r>
-        <w:fldChar w:fldCharType="begin"/>
-      </w:r>
-      <w:r>
-        <w:instrText xml:space="preserve"> STYLEREF 1 \s </w:instrText>
-      </w:r>
-      <w:r>
-        <w:fldChar w:fldCharType="separate"/>
-      </w:r>
-      <w:r>
-        <w:rPr>
-          <w:noProof/>
-        </w:rPr>
-        <w:t>2</w:t>
-      </w:r>
-      <w:r>
-        <w:rPr>
-          <w:noProof/>
-        </w:rPr>
-        <w:fldChar w:fldCharType="end"/>
-      </w:r>
+      <w:fldSimple w:instr=" STYLEREF 1 \s ">
+        <w:r>
+          <w:rPr>
+            <w:noProof/>
+          </w:rPr>
+          <w:t>2</w:t>
+        </w:r>
+      </w:fldSimple>
       <w:r>
         <w:t>.</w:t>
       </w:r>
-      <w:r>
-        <w:fldChar w:fldCharType="begin"/>
-      </w:r>
-      <w:r>
-        <w:instrText xml:space="preserve"> SEQ Tabelle \* ARABIC \s 1 </w:instrText>
-      </w:r>
-      <w:r>
-        <w:fldChar w:fldCharType="separate"/>
-      </w:r>
-      <w:r>
-        <w:rPr>
-          <w:noProof/>
-        </w:rPr>
-        <w:t>2</w:t>
-      </w:r>
-      <w:r>
-        <w:rPr>
-          <w:noProof/>
-        </w:rPr>
-        <w:fldChar w:fldCharType="end"/>
-      </w:r>
+      <w:fldSimple w:instr=" SEQ Tabelle \* ARABIC \s 1 ">
+        <w:r>
+          <w:rPr>
+            <w:noProof/>
+          </w:rPr>
+          <w:t>2</w:t>
+        </w:r>
+      </w:fldSimple>
       <w:r>
         <w:t>: Organisatorische Rahmenbedingungen</w:t>
       </w:r>
@@ -5940,51 +5784,25 @@
       <w:r>
         <w:t xml:space="preserve">Abbildung </w:t>
       </w:r>
-      <w:r>
-        <w:fldChar w:fldCharType="begin"/>
-      </w:r>
-      <w:r>
-        <w:instrText xml:space="preserve"> STYLEREF 1 \s </w:instrText>
-      </w:r>
-      <w:r>
-        <w:fldChar w:fldCharType="separate"/>
-      </w:r>
-      <w:r>
-        <w:rPr>
-          <w:noProof/>
-        </w:rPr>
-        <w:t>3</w:t>
-      </w:r>
-      <w:r>
-        <w:rPr>
-          <w:noProof/>
-        </w:rPr>
-        <w:fldChar w:fldCharType="end"/>
-      </w:r>
+      <w:fldSimple w:instr=" STYLEREF 1 \s ">
+        <w:r>
+          <w:rPr>
+            <w:noProof/>
+          </w:rPr>
+          <w:t>3</w:t>
+        </w:r>
+      </w:fldSimple>
       <w:r>
         <w:t>.</w:t>
       </w:r>
-      <w:r>
-        <w:fldChar w:fldCharType="begin"/>
-      </w:r>
-      <w:r>
-        <w:instrText xml:space="preserve"> SEQ Abbildung \* ARABIC \s 1 </w:instrText>
-      </w:r>
-      <w:r>
-        <w:fldChar w:fldCharType="separate"/>
-      </w:r>
-      <w:r>
-        <w:rPr>
-          <w:noProof/>
-        </w:rPr>
-        <w:t>1</w:t>
-      </w:r>
-      <w:r>
-        <w:rPr>
-          <w:noProof/>
-        </w:rPr>
-        <w:fldChar w:fldCharType="end"/>
-      </w:r>
+      <w:fldSimple w:instr=" SEQ Abbildung \* ARABIC \s 1 ">
+        <w:r>
+          <w:rPr>
+            <w:noProof/>
+          </w:rPr>
+          <w:t>1</w:t>
+        </w:r>
+      </w:fldSimple>
       <w:r>
         <w:t>: Kontext</w:t>
       </w:r>
@@ -6030,15 +5848,7 @@
         <w:spacing w:line="360" w:lineRule="auto"/>
       </w:pPr>
       <w:r>
-        <w:t xml:space="preserve">Das </w:t>
-      </w:r>
-      <w:proofErr w:type="spellStart"/>
-      <w:r>
-        <w:t>Grafical</w:t>
-      </w:r>
-      <w:proofErr w:type="spellEnd"/>
-      <w:r>
-        <w:t xml:space="preserve"> User Interface (= GUI) behandelt die graphische Darstellung aller Elemente der Verkehrssimulation. Dabei werden zum Beispiel Ampeln, sich bewegende Autos und Straßen dem Benutzer angezeigt.</w:t>
+        <w:t>Das Grafical User Interface (= GUI) behandelt die graphische Darstellung aller Elemente der Verkehrssimulation. Dabei werden zum Beispiel Ampeln, sich bewegende Autos und Straßen dem Benutzer angezeigt.</w:t>
       </w:r>
     </w:p>
     <w:p>
@@ -6279,23 +6089,49 @@
                 <w:sz w:val="24"/>
                 <w:szCs w:val="24"/>
               </w:rPr>
-              <w:t xml:space="preserve">Geschieht über </w:t>
-            </w:r>
-            <w:proofErr w:type="spellStart"/>
-            <w:r>
+              <w:t>Geschieht über Json-Files.</w:t>
+            </w:r>
+          </w:p>
+        </w:tc>
+      </w:tr>
+      <w:tr>
+        <w:tc>
+          <w:tcPr>
+            <w:tcW w:w="4531" w:type="dxa"/>
+          </w:tcPr>
+          <w:p>
+            <w:pPr>
               <w:rPr>
                 <w:sz w:val="24"/>
                 <w:szCs w:val="24"/>
               </w:rPr>
-              <w:t>Json</w:t>
-            </w:r>
-            <w:proofErr w:type="spellEnd"/>
+            </w:pPr>
             <w:r>
               <w:rPr>
                 <w:sz w:val="24"/>
                 <w:szCs w:val="24"/>
               </w:rPr>
-              <w:t>-Files.</w:t>
+              <w:t>Leicht bedienbar</w:t>
+            </w:r>
+          </w:p>
+        </w:tc>
+        <w:tc>
+          <w:tcPr>
+            <w:tcW w:w="4531" w:type="dxa"/>
+          </w:tcPr>
+          <w:p>
+            <w:pPr>
+              <w:rPr>
+                <w:sz w:val="24"/>
+                <w:szCs w:val="24"/>
+              </w:rPr>
+            </w:pPr>
+            <w:r>
+              <w:rPr>
+                <w:sz w:val="24"/>
+                <w:szCs w:val="24"/>
+              </w:rPr>
+              <w:t xml:space="preserve">Beim Start der Applikation öffnet sich zu der GUI eine Konsole, in der das momentane Verhalten der Verkehrsteilnehmer per Mausklick angezeigt und geändert werden kann. </w:t>
             </w:r>
           </w:p>
         </w:tc>
@@ -6317,7 +6153,7 @@
                 <w:sz w:val="24"/>
                 <w:szCs w:val="24"/>
               </w:rPr>
-              <w:t>Leicht bedienbar</w:t>
+              <w:t>Effizienz</w:t>
             </w:r>
           </w:p>
         </w:tc>
@@ -6327,6 +6163,7 @@
           </w:tcPr>
           <w:p>
             <w:pPr>
+              <w:keepNext/>
               <w:rPr>
                 <w:sz w:val="24"/>
                 <w:szCs w:val="24"/>
@@ -6337,66 +6174,7 @@
                 <w:sz w:val="24"/>
                 <w:szCs w:val="24"/>
               </w:rPr>
-              <w:t xml:space="preserve">Beim Start der Applikation öffnet sich zu der GUI eine Konsole, in der das momentane Verhalten der Verkehrsteilnehmer per Mausklick angezeigt und geändert werden kann. </w:t>
-            </w:r>
-          </w:p>
-        </w:tc>
-      </w:tr>
-      <w:tr>
-        <w:tc>
-          <w:tcPr>
-            <w:tcW w:w="4531" w:type="dxa"/>
-          </w:tcPr>
-          <w:p>
-            <w:pPr>
-              <w:rPr>
-                <w:sz w:val="24"/>
-                <w:szCs w:val="24"/>
-              </w:rPr>
-            </w:pPr>
-            <w:r>
-              <w:rPr>
-                <w:sz w:val="24"/>
-                <w:szCs w:val="24"/>
-              </w:rPr>
-              <w:t>Effizienz</w:t>
-            </w:r>
-          </w:p>
-        </w:tc>
-        <w:tc>
-          <w:tcPr>
-            <w:tcW w:w="4531" w:type="dxa"/>
-          </w:tcPr>
-          <w:p>
-            <w:pPr>
-              <w:keepNext/>
-              <w:rPr>
-                <w:sz w:val="24"/>
-                <w:szCs w:val="24"/>
-              </w:rPr>
-            </w:pPr>
-            <w:r>
-              <w:rPr>
-                <w:sz w:val="24"/>
-                <w:szCs w:val="24"/>
-              </w:rPr>
-              <w:t xml:space="preserve">Lesen/Schreiben von </w:t>
-            </w:r>
-            <w:proofErr w:type="spellStart"/>
-            <w:r>
-              <w:rPr>
-                <w:sz w:val="24"/>
-                <w:szCs w:val="24"/>
-              </w:rPr>
-              <w:t>Json</w:t>
-            </w:r>
-            <w:proofErr w:type="spellEnd"/>
-            <w:r>
-              <w:rPr>
-                <w:sz w:val="24"/>
-                <w:szCs w:val="24"/>
-              </w:rPr>
-              <w:t xml:space="preserve">-Files benötigt wenig Zeit. </w:t>
+              <w:t xml:space="preserve">Lesen/Schreiben von Json-Files benötigt wenig Zeit. </w:t>
             </w:r>
           </w:p>
         </w:tc>
@@ -6411,51 +6189,25 @@
       <w:r>
         <w:t xml:space="preserve">Tabelle </w:t>
       </w:r>
-      <w:r>
-        <w:fldChar w:fldCharType="begin"/>
-      </w:r>
-      <w:r>
-        <w:instrText xml:space="preserve"> STYLEREF 1 \s </w:instrText>
-      </w:r>
-      <w:r>
-        <w:fldChar w:fldCharType="separate"/>
-      </w:r>
-      <w:r>
-        <w:rPr>
-          <w:noProof/>
-        </w:rPr>
-        <w:t>4</w:t>
-      </w:r>
-      <w:r>
-        <w:rPr>
-          <w:noProof/>
-        </w:rPr>
-        <w:fldChar w:fldCharType="end"/>
-      </w:r>
+      <w:fldSimple w:instr=" STYLEREF 1 \s ">
+        <w:r>
+          <w:rPr>
+            <w:noProof/>
+          </w:rPr>
+          <w:t>4</w:t>
+        </w:r>
+      </w:fldSimple>
       <w:r>
         <w:t>.</w:t>
       </w:r>
-      <w:r>
-        <w:fldChar w:fldCharType="begin"/>
-      </w:r>
-      <w:r>
-        <w:instrText xml:space="preserve"> SEQ Tabelle \* ARABIC \s 1 </w:instrText>
-      </w:r>
-      <w:r>
-        <w:fldChar w:fldCharType="separate"/>
-      </w:r>
-      <w:r>
-        <w:rPr>
-          <w:noProof/>
-        </w:rPr>
-        <w:t>1</w:t>
-      </w:r>
-      <w:r>
-        <w:rPr>
-          <w:noProof/>
-        </w:rPr>
-        <w:fldChar w:fldCharType="end"/>
-      </w:r>
+      <w:fldSimple w:instr=" SEQ Tabelle \* ARABIC \s 1 ">
+        <w:r>
+          <w:rPr>
+            <w:noProof/>
+          </w:rPr>
+          <w:t>1</w:t>
+        </w:r>
+      </w:fldSimple>
       <w:r>
         <w:t>: Lösungsstrategie</w:t>
       </w:r>
@@ -6492,15 +6244,7 @@
         <w:jc w:val="both"/>
       </w:pPr>
       <w:r>
-        <w:t xml:space="preserve">Bei der Verkehrssimulation handelt es sich um ein C#-WPF-Programm, wobei der grafische Teil in </w:t>
-      </w:r>
-      <w:proofErr w:type="spellStart"/>
-      <w:r>
-        <w:t>xaml</w:t>
-      </w:r>
-      <w:proofErr w:type="spellEnd"/>
-      <w:r>
-        <w:t xml:space="preserve"> geschrieben und der benötigte Code für die Simulation in der dazugehörigen Main-Routine realisiert ist.</w:t>
+        <w:t>Bei der Verkehrssimulation handelt es sich um ein C#-WPF-Programm, wobei der grafische Teil in xaml geschrieben und der benötigte Code für die Simulation in der dazugehörigen Main-Routine realisiert ist.</w:t>
       </w:r>
     </w:p>
     <w:p>
@@ -6638,15 +6382,7 @@
         <w:t xml:space="preserve">Dieser Abschnitt beschreibt die Zerlegung von der Simulation in Module, wie sie sich auch in der Struktur widerspiegelt. </w:t>
       </w:r>
       <w:r>
-        <w:t xml:space="preserve">Dieses Kapitel beschreibt folgende Modelle: Computational Independent Model (=CIM) und dem </w:t>
-      </w:r>
-      <w:proofErr w:type="spellStart"/>
-      <w:r>
-        <w:t>Platform</w:t>
-      </w:r>
-      <w:proofErr w:type="spellEnd"/>
-      <w:r>
-        <w:t xml:space="preserve"> Independent Model (=PIM).</w:t>
+        <w:t>Dieses Kapitel beschreibt folgende Modelle: Computational Independent Model (=CIM) und dem Platform Independent Model (=PIM).</w:t>
       </w:r>
     </w:p>
     <w:p>
@@ -6737,51 +6473,25 @@
       <w:r>
         <w:t xml:space="preserve">Abbildung </w:t>
       </w:r>
-      <w:r>
-        <w:fldChar w:fldCharType="begin"/>
-      </w:r>
-      <w:r>
-        <w:instrText xml:space="preserve"> STYLEREF 1 \s </w:instrText>
-      </w:r>
-      <w:r>
-        <w:fldChar w:fldCharType="separate"/>
-      </w:r>
-      <w:r>
-        <w:rPr>
-          <w:noProof/>
-        </w:rPr>
-        <w:t>5</w:t>
-      </w:r>
-      <w:r>
-        <w:rPr>
-          <w:noProof/>
-        </w:rPr>
-        <w:fldChar w:fldCharType="end"/>
-      </w:r>
+      <w:fldSimple w:instr=" STYLEREF 1 \s ">
+        <w:r>
+          <w:rPr>
+            <w:noProof/>
+          </w:rPr>
+          <w:t>5</w:t>
+        </w:r>
+      </w:fldSimple>
       <w:r>
         <w:t>.</w:t>
       </w:r>
-      <w:r>
-        <w:fldChar w:fldCharType="begin"/>
-      </w:r>
-      <w:r>
-        <w:instrText xml:space="preserve"> SEQ Abbildung \* ARABIC \s 1 </w:instrText>
-      </w:r>
-      <w:r>
-        <w:fldChar w:fldCharType="separate"/>
-      </w:r>
-      <w:r>
-        <w:rPr>
-          <w:noProof/>
-        </w:rPr>
-        <w:t>1</w:t>
-      </w:r>
-      <w:r>
-        <w:rPr>
-          <w:noProof/>
-        </w:rPr>
-        <w:fldChar w:fldCharType="end"/>
-      </w:r>
+      <w:fldSimple w:instr=" SEQ Abbildung \* ARABIC \s 1 ">
+        <w:r>
+          <w:rPr>
+            <w:noProof/>
+          </w:rPr>
+          <w:t>1</w:t>
+        </w:r>
+      </w:fldSimple>
       <w:r>
         <w:t>: Gesamtübersicht (CIM)</w:t>
       </w:r>
@@ -6796,78 +6506,53 @@
         </w:rPr>
       </w:pPr>
       <w:bookmarkStart w:id="22" w:name="_Toc485928748"/>
-      <w:proofErr w:type="spellStart"/>
       <w:r>
         <w:rPr>
           <w:b/>
           <w:color w:val="auto"/>
         </w:rPr>
-        <w:t>Platform</w:t>
-      </w:r>
-      <w:proofErr w:type="spellEnd"/>
-      <w:r>
+        <w:t>Platform Independent Model</w:t>
+      </w:r>
+      <w:bookmarkEnd w:id="22"/>
+    </w:p>
+    <w:p>
+      <w:r>
+        <w:br/>
+      </w:r>
+      <w:r>
+        <w:t>Dieses Kapitel zeigt die PIM der Simulation und der Ampelsteuerung</w:t>
+      </w:r>
+      <w:r>
+        <w:t>.</w:t>
+      </w:r>
+    </w:p>
+    <w:p>
+      <w:pPr>
+        <w:pStyle w:val="berschrift3"/>
         <w:rPr>
           <w:b/>
           <w:color w:val="auto"/>
         </w:rPr>
-        <w:t xml:space="preserve"> Independent Model</w:t>
-      </w:r>
-      <w:bookmarkEnd w:id="22"/>
-    </w:p>
-    <w:p>
+      </w:pPr>
+      <w:bookmarkStart w:id="23" w:name="_Toc485928749"/>
+      <w:r>
+        <w:rPr>
+          <w:b/>
+          <w:color w:val="auto"/>
+        </w:rPr>
+        <w:t>PIM Simulation</w:t>
+      </w:r>
+      <w:bookmarkEnd w:id="23"/>
+    </w:p>
+    <w:p>
+      <w:pPr>
+        <w:spacing w:line="360" w:lineRule="auto"/>
+      </w:pPr>
       <w:r>
         <w:br/>
       </w:r>
       <w:r>
-        <w:t>Dieses Kapitel zeigt die PIM der Simulation und der Ampelsteuerung</w:t>
-      </w:r>
-      <w:r>
-        <w:t>.</w:t>
-      </w:r>
-    </w:p>
-    <w:p>
-      <w:pPr>
-        <w:pStyle w:val="berschrift3"/>
-        <w:rPr>
-          <w:b/>
-          <w:color w:val="auto"/>
-        </w:rPr>
-      </w:pPr>
-      <w:bookmarkStart w:id="23" w:name="_Toc485928749"/>
-      <w:r>
-        <w:rPr>
-          <w:b/>
-          <w:color w:val="auto"/>
-        </w:rPr>
-        <w:t>PIM Simulation</w:t>
-      </w:r>
-      <w:bookmarkEnd w:id="23"/>
-    </w:p>
-    <w:p>
-      <w:pPr>
-        <w:spacing w:line="360" w:lineRule="auto"/>
-      </w:pPr>
-      <w:r>
-        <w:br/>
-      </w:r>
-      <w:r>
-        <w:t xml:space="preserve">Die nachfolgende Abbildung beschreibt das </w:t>
-      </w:r>
-      <w:proofErr w:type="spellStart"/>
-      <w:r>
-        <w:t>Platform</w:t>
-      </w:r>
-      <w:proofErr w:type="spellEnd"/>
-      <w:r>
-        <w:t xml:space="preserve"> </w:t>
-      </w:r>
-      <w:proofErr w:type="spellStart"/>
-      <w:r>
-        <w:t>Specific</w:t>
-      </w:r>
-      <w:proofErr w:type="spellEnd"/>
-      <w:r>
-        <w:t xml:space="preserve"> Model der Simulation. Hierbei werden die Interfaces und Komponenten ersichtlich. </w:t>
+        <w:t xml:space="preserve">Die nachfolgende Abbildung beschreibt das Platform Specific Model der Simulation. Hierbei werden die Interfaces und Komponenten ersichtlich. </w:t>
       </w:r>
     </w:p>
     <w:p>
@@ -6920,51 +6605,25 @@
       <w:r>
         <w:t xml:space="preserve">Abbildung </w:t>
       </w:r>
-      <w:r>
-        <w:fldChar w:fldCharType="begin"/>
-      </w:r>
-      <w:r>
-        <w:instrText xml:space="preserve"> STYLEREF 1 \s </w:instrText>
-      </w:r>
-      <w:r>
-        <w:fldChar w:fldCharType="separate"/>
-      </w:r>
-      <w:r>
-        <w:rPr>
-          <w:noProof/>
-        </w:rPr>
-        <w:t>5</w:t>
-      </w:r>
-      <w:r>
-        <w:rPr>
-          <w:noProof/>
-        </w:rPr>
-        <w:fldChar w:fldCharType="end"/>
-      </w:r>
+      <w:fldSimple w:instr=" STYLEREF 1 \s ">
+        <w:r>
+          <w:rPr>
+            <w:noProof/>
+          </w:rPr>
+          <w:t>5</w:t>
+        </w:r>
+      </w:fldSimple>
       <w:r>
         <w:t>.</w:t>
       </w:r>
-      <w:r>
-        <w:fldChar w:fldCharType="begin"/>
-      </w:r>
-      <w:r>
-        <w:instrText xml:space="preserve"> SEQ Abbildung \* ARABIC \s 1 </w:instrText>
-      </w:r>
-      <w:r>
-        <w:fldChar w:fldCharType="separate"/>
-      </w:r>
-      <w:r>
-        <w:rPr>
-          <w:noProof/>
-        </w:rPr>
-        <w:t>2</w:t>
-      </w:r>
-      <w:r>
-        <w:rPr>
-          <w:noProof/>
-        </w:rPr>
-        <w:fldChar w:fldCharType="end"/>
-      </w:r>
+      <w:fldSimple w:instr=" SEQ Abbildung \* ARABIC \s 1 ">
+        <w:r>
+          <w:rPr>
+            <w:noProof/>
+          </w:rPr>
+          <w:t>2</w:t>
+        </w:r>
+      </w:fldSimple>
       <w:r>
         <w:t>: PIM Simulation</w:t>
       </w:r>
@@ -7042,11 +6701,9 @@
       <w:r>
         <w:t xml:space="preserve">Das Verkehrsnetz bietet die Schnittstelle </w:t>
       </w:r>
-      <w:proofErr w:type="spellStart"/>
       <w:r>
         <w:t>ITeilnehmer</w:t>
       </w:r>
-      <w:proofErr w:type="spellEnd"/>
       <w:r>
         <w:t xml:space="preserve">, welches von dem Verkehrsteilnehmer Modul </w:t>
       </w:r>
@@ -7113,11 +6770,9 @@
             <w:pPr>
               <w:spacing w:line="360" w:lineRule="auto"/>
             </w:pPr>
-            <w:proofErr w:type="spellStart"/>
             <w:r>
               <w:t>getNeededEnvironmentRules</w:t>
             </w:r>
-            <w:proofErr w:type="spellEnd"/>
           </w:p>
         </w:tc>
         <w:tc>
@@ -7146,11 +6801,9 @@
             <w:pPr>
               <w:spacing w:line="360" w:lineRule="auto"/>
             </w:pPr>
-            <w:proofErr w:type="spellStart"/>
             <w:r>
               <w:t>getNeededStreetRules</w:t>
             </w:r>
-            <w:proofErr w:type="spellEnd"/>
           </w:p>
         </w:tc>
         <w:tc>
@@ -7176,11 +6829,9 @@
             <w:pPr>
               <w:spacing w:line="360" w:lineRule="auto"/>
             </w:pPr>
-            <w:proofErr w:type="spellStart"/>
             <w:r>
               <w:t>getObstracles</w:t>
             </w:r>
-            <w:proofErr w:type="spellEnd"/>
           </w:p>
         </w:tc>
         <w:tc>
@@ -7212,12 +6863,10 @@
             <w:pPr>
               <w:spacing w:line="360" w:lineRule="auto"/>
             </w:pPr>
-            <w:proofErr w:type="spellStart"/>
             <w:r>
               <w:lastRenderedPageBreak/>
               <w:t>getEnvironmentEntries</w:t>
             </w:r>
-            <w:proofErr w:type="spellEnd"/>
           </w:p>
         </w:tc>
         <w:tc>
@@ -7248,61 +6897,27 @@
       <w:r>
         <w:t xml:space="preserve">Tabelle </w:t>
       </w:r>
-      <w:r>
-        <w:fldChar w:fldCharType="begin"/>
-      </w:r>
-      <w:r>
-        <w:instrText xml:space="preserve"> STYLEREF 1 \s </w:instrText>
-      </w:r>
-      <w:r>
-        <w:fldChar w:fldCharType="separate"/>
-      </w:r>
-      <w:r>
-        <w:rPr>
-          <w:noProof/>
-        </w:rPr>
-        <w:t>5</w:t>
-      </w:r>
-      <w:r>
-        <w:rPr>
-          <w:noProof/>
-        </w:rPr>
-        <w:fldChar w:fldCharType="end"/>
-      </w:r>
+      <w:fldSimple w:instr=" STYLEREF 1 \s ">
+        <w:r>
+          <w:rPr>
+            <w:noProof/>
+          </w:rPr>
+          <w:t>5</w:t>
+        </w:r>
+      </w:fldSimple>
       <w:r>
         <w:t>.</w:t>
       </w:r>
-      <w:r>
-        <w:fldChar w:fldCharType="begin"/>
-      </w:r>
-      <w:r>
-        <w:instrText xml:space="preserve"> SEQ Tabelle \* ARABIC \s 1 </w:instrText>
-      </w:r>
-      <w:r>
-        <w:fldChar w:fldCharType="separate"/>
-      </w:r>
-      <w:r>
-        <w:rPr>
-          <w:noProof/>
-        </w:rPr>
-        <w:t>1</w:t>
-      </w:r>
-      <w:r>
-        <w:rPr>
-          <w:noProof/>
-        </w:rPr>
-        <w:fldChar w:fldCharType="end"/>
-      </w:r>
-      <w:r>
-        <w:t xml:space="preserve">: </w:t>
-      </w:r>
-      <w:proofErr w:type="spellStart"/>
-      <w:r>
-        <w:t>ITeilnehmer</w:t>
-      </w:r>
-      <w:proofErr w:type="spellEnd"/>
-      <w:r>
-        <w:t xml:space="preserve"> Schnittstellenbeschreibung</w:t>
+      <w:fldSimple w:instr=" SEQ Tabelle \* ARABIC \s 1 ">
+        <w:r>
+          <w:rPr>
+            <w:noProof/>
+          </w:rPr>
+          <w:t>1</w:t>
+        </w:r>
+      </w:fldSimple>
+      <w:r>
+        <w:t>: ITeilnehmer Schnittstellenbeschreibung</w:t>
       </w:r>
       <w:bookmarkEnd w:id="25"/>
     </w:p>
@@ -7346,15 +6961,7 @@
         <w:spacing w:line="360" w:lineRule="auto"/>
       </w:pPr>
       <w:r>
-        <w:t xml:space="preserve">Das </w:t>
-      </w:r>
-      <w:proofErr w:type="spellStart"/>
-      <w:r>
-        <w:t>Grafical</w:t>
-      </w:r>
-      <w:proofErr w:type="spellEnd"/>
-      <w:r>
-        <w:t xml:space="preserve"> User Interface (= GUI) behandelt die graphische Darstellung aller Elemente der Verkehrssimulation. Dabei werden zum Beispiel Ampeln, sich bewegende Autos und Straßen dem Benutzer angezeigt.</w:t>
+        <w:t>Das Grafical User Interface (= GUI) behandelt die graphische Darstellung aller Elemente der Verkehrssimulation. Dabei werden zum Beispiel Ampeln, sich bewegende Autos und Straßen dem Benutzer angezeigt.</w:t>
       </w:r>
     </w:p>
     <w:p>
@@ -7376,23 +6983,7 @@
         <w:spacing w:line="360" w:lineRule="auto"/>
       </w:pPr>
       <w:r>
-        <w:t xml:space="preserve">Die GUI bietet folgende Schnittstellen an: </w:t>
-      </w:r>
-      <w:proofErr w:type="spellStart"/>
-      <w:r>
-        <w:t>IObject</w:t>
-      </w:r>
-      <w:proofErr w:type="spellEnd"/>
-      <w:r>
-        <w:t xml:space="preserve"> und </w:t>
-      </w:r>
-      <w:proofErr w:type="spellStart"/>
-      <w:r>
-        <w:t>IVerkehrsnetz</w:t>
-      </w:r>
-      <w:proofErr w:type="spellEnd"/>
-      <w:r>
-        <w:t>.</w:t>
+        <w:t>Die GUI bietet folgende Schnittstellen an: IObject und IVerkehrsnetz.</w:t>
       </w:r>
     </w:p>
     <w:tbl>
@@ -7454,11 +7045,9 @@
             <w:pPr>
               <w:spacing w:line="360" w:lineRule="auto"/>
             </w:pPr>
-            <w:proofErr w:type="spellStart"/>
             <w:r>
               <w:t>addCarObject</w:t>
             </w:r>
-            <w:proofErr w:type="spellEnd"/>
           </w:p>
         </w:tc>
         <w:tc>
@@ -7484,11 +7073,9 @@
             <w:pPr>
               <w:spacing w:line="360" w:lineRule="auto"/>
             </w:pPr>
-            <w:proofErr w:type="spellStart"/>
             <w:r>
               <w:t>addLKWObject</w:t>
             </w:r>
-            <w:proofErr w:type="spellEnd"/>
           </w:p>
         </w:tc>
         <w:tc>
@@ -7514,11 +7101,9 @@
             <w:pPr>
               <w:spacing w:line="360" w:lineRule="auto"/>
             </w:pPr>
-            <w:proofErr w:type="spellStart"/>
             <w:r>
               <w:t>updateCarWithID</w:t>
             </w:r>
-            <w:proofErr w:type="spellEnd"/>
           </w:p>
         </w:tc>
         <w:tc>
@@ -7546,61 +7131,27 @@
       <w:r>
         <w:t xml:space="preserve">Tabelle </w:t>
       </w:r>
-      <w:r>
-        <w:fldChar w:fldCharType="begin"/>
-      </w:r>
-      <w:r>
-        <w:instrText xml:space="preserve"> STYLEREF 1 \s </w:instrText>
-      </w:r>
-      <w:r>
-        <w:fldChar w:fldCharType="separate"/>
-      </w:r>
-      <w:r>
-        <w:rPr>
-          <w:noProof/>
-        </w:rPr>
-        <w:t>5</w:t>
-      </w:r>
-      <w:r>
-        <w:rPr>
-          <w:noProof/>
-        </w:rPr>
-        <w:fldChar w:fldCharType="end"/>
-      </w:r>
+      <w:fldSimple w:instr=" STYLEREF 1 \s ">
+        <w:r>
+          <w:rPr>
+            <w:noProof/>
+          </w:rPr>
+          <w:t>5</w:t>
+        </w:r>
+      </w:fldSimple>
       <w:r>
         <w:t>.</w:t>
       </w:r>
-      <w:r>
-        <w:fldChar w:fldCharType="begin"/>
-      </w:r>
-      <w:r>
-        <w:instrText xml:space="preserve"> SEQ Tabelle \* ARABIC \s 1 </w:instrText>
-      </w:r>
-      <w:r>
-        <w:fldChar w:fldCharType="separate"/>
-      </w:r>
-      <w:r>
-        <w:rPr>
-          <w:noProof/>
-        </w:rPr>
-        <w:t>2</w:t>
-      </w:r>
-      <w:r>
-        <w:rPr>
-          <w:noProof/>
-        </w:rPr>
-        <w:fldChar w:fldCharType="end"/>
-      </w:r>
-      <w:r>
-        <w:t xml:space="preserve">: </w:t>
-      </w:r>
-      <w:proofErr w:type="spellStart"/>
-      <w:r>
-        <w:t>IObject</w:t>
-      </w:r>
-      <w:proofErr w:type="spellEnd"/>
-      <w:r>
-        <w:t xml:space="preserve"> Schnittstellenbeschreibung</w:t>
+      <w:fldSimple w:instr=" SEQ Tabelle \* ARABIC \s 1 ">
+        <w:r>
+          <w:rPr>
+            <w:noProof/>
+          </w:rPr>
+          <w:t>2</w:t>
+        </w:r>
+      </w:fldSimple>
+      <w:r>
+        <w:t>: IObject Schnittstellenbeschreibung</w:t>
       </w:r>
       <w:bookmarkEnd w:id="26"/>
     </w:p>
@@ -7658,11 +7209,9 @@
             <w:tcW w:w="4531" w:type="dxa"/>
           </w:tcPr>
           <w:p>
-            <w:proofErr w:type="spellStart"/>
             <w:r>
               <w:t>objshp</w:t>
             </w:r>
-            <w:proofErr w:type="spellEnd"/>
           </w:p>
         </w:tc>
         <w:tc>
@@ -7682,11 +7231,9 @@
             <w:tcW w:w="4531" w:type="dxa"/>
           </w:tcPr>
           <w:p>
-            <w:proofErr w:type="spellStart"/>
             <w:r>
               <w:t>greenLight</w:t>
             </w:r>
-            <w:proofErr w:type="spellEnd"/>
           </w:p>
         </w:tc>
         <w:tc>
@@ -7706,11 +7253,9 @@
             <w:tcW w:w="4531" w:type="dxa"/>
           </w:tcPr>
           <w:p>
-            <w:proofErr w:type="spellStart"/>
             <w:r>
               <w:t>redLight</w:t>
             </w:r>
-            <w:proofErr w:type="spellEnd"/>
           </w:p>
         </w:tc>
         <w:tc>
@@ -7730,11 +7275,9 @@
             <w:tcW w:w="4531" w:type="dxa"/>
           </w:tcPr>
           <w:p>
-            <w:proofErr w:type="spellStart"/>
             <w:r>
               <w:t>Objid</w:t>
             </w:r>
-            <w:proofErr w:type="spellEnd"/>
           </w:p>
         </w:tc>
         <w:tc>
@@ -7754,11 +7297,9 @@
             <w:tcW w:w="4531" w:type="dxa"/>
           </w:tcPr>
           <w:p>
-            <w:proofErr w:type="spellStart"/>
             <w:r>
               <w:t>Xpos</w:t>
             </w:r>
-            <w:proofErr w:type="spellEnd"/>
           </w:p>
         </w:tc>
         <w:tc>
@@ -7778,11 +7319,9 @@
             <w:tcW w:w="4531" w:type="dxa"/>
           </w:tcPr>
           <w:p>
-            <w:proofErr w:type="spellStart"/>
             <w:r>
               <w:t>Ypos</w:t>
             </w:r>
-            <w:proofErr w:type="spellEnd"/>
           </w:p>
         </w:tc>
         <w:tc>
@@ -7809,61 +7348,27 @@
       <w:r>
         <w:t xml:space="preserve">Tabelle </w:t>
       </w:r>
-      <w:r>
-        <w:fldChar w:fldCharType="begin"/>
-      </w:r>
-      <w:r>
-        <w:instrText xml:space="preserve"> STYLEREF 1 \s </w:instrText>
-      </w:r>
-      <w:r>
-        <w:fldChar w:fldCharType="separate"/>
-      </w:r>
-      <w:r>
-        <w:rPr>
-          <w:noProof/>
-        </w:rPr>
-        <w:t>5</w:t>
-      </w:r>
-      <w:r>
-        <w:rPr>
-          <w:noProof/>
-        </w:rPr>
-        <w:fldChar w:fldCharType="end"/>
-      </w:r>
+      <w:fldSimple w:instr=" STYLEREF 1 \s ">
+        <w:r>
+          <w:rPr>
+            <w:noProof/>
+          </w:rPr>
+          <w:t>5</w:t>
+        </w:r>
+      </w:fldSimple>
       <w:r>
         <w:t>.</w:t>
       </w:r>
-      <w:r>
-        <w:fldChar w:fldCharType="begin"/>
-      </w:r>
-      <w:r>
-        <w:instrText xml:space="preserve"> SEQ Tabelle \* ARABIC \s 1 </w:instrText>
-      </w:r>
-      <w:r>
-        <w:fldChar w:fldCharType="separate"/>
-      </w:r>
-      <w:r>
-        <w:rPr>
-          <w:noProof/>
-        </w:rPr>
-        <w:t>3</w:t>
-      </w:r>
-      <w:r>
-        <w:rPr>
-          <w:noProof/>
-        </w:rPr>
-        <w:fldChar w:fldCharType="end"/>
-      </w:r>
-      <w:r>
-        <w:t xml:space="preserve">: </w:t>
-      </w:r>
-      <w:proofErr w:type="spellStart"/>
-      <w:r>
-        <w:t>IVerkehrsnetz</w:t>
-      </w:r>
-      <w:proofErr w:type="spellEnd"/>
-      <w:r>
-        <w:t xml:space="preserve"> Schnittstellenbeschreibung</w:t>
+      <w:fldSimple w:instr=" SEQ Tabelle \* ARABIC \s 1 ">
+        <w:r>
+          <w:rPr>
+            <w:noProof/>
+          </w:rPr>
+          <w:t>3</w:t>
+        </w:r>
+      </w:fldSimple>
+      <w:r>
+        <w:t>: IVerkehrsnetz Schnittstellenbeschreibung</w:t>
       </w:r>
       <w:bookmarkEnd w:id="27"/>
     </w:p>
@@ -7934,15 +7439,7 @@
       </w:pPr>
       <w:r>
         <w:lastRenderedPageBreak/>
-        <w:t xml:space="preserve">Die Verkehrsregeln bieten dem Verkehrsnetz die Schnittstelle </w:t>
-      </w:r>
-      <w:proofErr w:type="spellStart"/>
-      <w:r>
-        <w:t>IVerkehrsregeln</w:t>
-      </w:r>
-      <w:proofErr w:type="spellEnd"/>
-      <w:r>
-        <w:t xml:space="preserve"> an. </w:t>
+        <w:t xml:space="preserve">Die Verkehrsregeln bieten dem Verkehrsnetz die Schnittstelle IVerkehrsregeln an. </w:t>
       </w:r>
     </w:p>
     <w:tbl>
@@ -8004,11 +7501,9 @@
             <w:pPr>
               <w:spacing w:line="360" w:lineRule="auto"/>
             </w:pPr>
-            <w:proofErr w:type="spellStart"/>
             <w:r>
               <w:t>createSchilder</w:t>
             </w:r>
-            <w:proofErr w:type="spellEnd"/>
           </w:p>
         </w:tc>
         <w:tc>
@@ -8034,11 +7529,9 @@
             <w:pPr>
               <w:spacing w:line="360" w:lineRule="auto"/>
             </w:pPr>
-            <w:proofErr w:type="spellStart"/>
             <w:r>
               <w:t>getAllgmeineVerkehrsregeln</w:t>
             </w:r>
-            <w:proofErr w:type="spellEnd"/>
           </w:p>
         </w:tc>
         <w:tc>
@@ -8066,61 +7559,27 @@
       <w:r>
         <w:t xml:space="preserve">Tabelle </w:t>
       </w:r>
-      <w:r>
-        <w:fldChar w:fldCharType="begin"/>
-      </w:r>
-      <w:r>
-        <w:instrText xml:space="preserve"> STYLEREF 1 \s </w:instrText>
-      </w:r>
-      <w:r>
-        <w:fldChar w:fldCharType="separate"/>
-      </w:r>
-      <w:r>
-        <w:rPr>
-          <w:noProof/>
-        </w:rPr>
-        <w:t>5</w:t>
-      </w:r>
-      <w:r>
-        <w:rPr>
-          <w:noProof/>
-        </w:rPr>
-        <w:fldChar w:fldCharType="end"/>
-      </w:r>
+      <w:fldSimple w:instr=" STYLEREF 1 \s ">
+        <w:r>
+          <w:rPr>
+            <w:noProof/>
+          </w:rPr>
+          <w:t>5</w:t>
+        </w:r>
+      </w:fldSimple>
       <w:r>
         <w:t>.</w:t>
       </w:r>
-      <w:r>
-        <w:fldChar w:fldCharType="begin"/>
-      </w:r>
-      <w:r>
-        <w:instrText xml:space="preserve"> SEQ Tabelle \* ARABIC \s 1 </w:instrText>
-      </w:r>
-      <w:r>
-        <w:fldChar w:fldCharType="separate"/>
-      </w:r>
-      <w:r>
-        <w:rPr>
-          <w:noProof/>
-        </w:rPr>
-        <w:t>4</w:t>
-      </w:r>
-      <w:r>
-        <w:rPr>
-          <w:noProof/>
-        </w:rPr>
-        <w:fldChar w:fldCharType="end"/>
-      </w:r>
-      <w:r>
-        <w:t xml:space="preserve">: </w:t>
-      </w:r>
-      <w:proofErr w:type="spellStart"/>
-      <w:r>
-        <w:t>IVerkehrsregeln</w:t>
-      </w:r>
-      <w:proofErr w:type="spellEnd"/>
-      <w:r>
-        <w:t xml:space="preserve"> Schnittstellenbeschreibung</w:t>
+      <w:fldSimple w:instr=" SEQ Tabelle \* ARABIC \s 1 ">
+        <w:r>
+          <w:rPr>
+            <w:noProof/>
+          </w:rPr>
+          <w:t>4</w:t>
+        </w:r>
+      </w:fldSimple>
+      <w:r>
+        <w:t>: IVerkehrsregeln Schnittstellenbeschreibung</w:t>
       </w:r>
       <w:bookmarkEnd w:id="28"/>
     </w:p>
@@ -8186,15 +7645,7 @@
         <w:spacing w:line="360" w:lineRule="auto"/>
       </w:pPr>
       <w:r>
-        <w:t xml:space="preserve">Das Modul der Verkehrsteilnehmer bietet die Schnittstellen IGUI und </w:t>
-      </w:r>
-      <w:proofErr w:type="spellStart"/>
-      <w:r>
-        <w:t>ITrafficHandler</w:t>
-      </w:r>
-      <w:proofErr w:type="spellEnd"/>
-      <w:r>
-        <w:t xml:space="preserve"> an.</w:t>
+        <w:t>Das Modul der Verkehrsteilnehmer bietet die Schnittstellen IGUI und ITrafficHandler an.</w:t>
       </w:r>
     </w:p>
     <w:tbl>
@@ -8256,11 +7707,9 @@
             <w:pPr>
               <w:spacing w:line="360" w:lineRule="auto"/>
             </w:pPr>
-            <w:proofErr w:type="spellStart"/>
             <w:r>
               <w:t>updateCarAmount</w:t>
             </w:r>
-            <w:proofErr w:type="spellEnd"/>
           </w:p>
         </w:tc>
         <w:tc>
@@ -8286,11 +7735,9 @@
             <w:pPr>
               <w:spacing w:line="360" w:lineRule="auto"/>
             </w:pPr>
-            <w:proofErr w:type="spellStart"/>
             <w:r>
               <w:t>updateTruckRatio</w:t>
             </w:r>
-            <w:proofErr w:type="spellEnd"/>
           </w:p>
         </w:tc>
         <w:tc>
@@ -8318,51 +7765,25 @@
       <w:r>
         <w:t xml:space="preserve">Tabelle </w:t>
       </w:r>
-      <w:r>
-        <w:fldChar w:fldCharType="begin"/>
-      </w:r>
-      <w:r>
-        <w:instrText xml:space="preserve"> STYLEREF 1 \s </w:instrText>
-      </w:r>
-      <w:r>
-        <w:fldChar w:fldCharType="separate"/>
-      </w:r>
-      <w:r>
-        <w:rPr>
-          <w:noProof/>
-        </w:rPr>
-        <w:t>5</w:t>
-      </w:r>
-      <w:r>
-        <w:rPr>
-          <w:noProof/>
-        </w:rPr>
-        <w:fldChar w:fldCharType="end"/>
-      </w:r>
+      <w:fldSimple w:instr=" STYLEREF 1 \s ">
+        <w:r>
+          <w:rPr>
+            <w:noProof/>
+          </w:rPr>
+          <w:t>5</w:t>
+        </w:r>
+      </w:fldSimple>
       <w:r>
         <w:t>.</w:t>
       </w:r>
-      <w:r>
-        <w:fldChar w:fldCharType="begin"/>
-      </w:r>
-      <w:r>
-        <w:instrText xml:space="preserve"> SEQ Tabelle \* ARABIC \s 1 </w:instrText>
-      </w:r>
-      <w:r>
-        <w:fldChar w:fldCharType="separate"/>
-      </w:r>
-      <w:r>
-        <w:rPr>
-          <w:noProof/>
-        </w:rPr>
-        <w:t>5</w:t>
-      </w:r>
-      <w:r>
-        <w:rPr>
-          <w:noProof/>
-        </w:rPr>
-        <w:fldChar w:fldCharType="end"/>
-      </w:r>
+      <w:fldSimple w:instr=" SEQ Tabelle \* ARABIC \s 1 ">
+        <w:r>
+          <w:rPr>
+            <w:noProof/>
+          </w:rPr>
+          <w:t>5</w:t>
+        </w:r>
+      </w:fldSimple>
       <w:r>
         <w:t>: IGUI Schnittstellenbeschreibung</w:t>
       </w:r>
@@ -8422,11 +7843,9 @@
             <w:tcW w:w="4531" w:type="dxa"/>
           </w:tcPr>
           <w:p>
-            <w:proofErr w:type="spellStart"/>
             <w:r>
               <w:t>updateAll</w:t>
             </w:r>
-            <w:proofErr w:type="spellEnd"/>
           </w:p>
         </w:tc>
         <w:tc>
@@ -8446,11 +7865,9 @@
             <w:tcW w:w="4531" w:type="dxa"/>
           </w:tcPr>
           <w:p>
-            <w:proofErr w:type="spellStart"/>
             <w:r>
               <w:t>createNewVerkehrsteilnehmer</w:t>
             </w:r>
-            <w:proofErr w:type="spellEnd"/>
           </w:p>
         </w:tc>
         <w:tc>
@@ -8470,11 +7887,9 @@
             <w:tcW w:w="4531" w:type="dxa"/>
           </w:tcPr>
           <w:p>
-            <w:proofErr w:type="spellStart"/>
             <w:r>
               <w:t>removeVerkehrsteilnehmer</w:t>
             </w:r>
-            <w:proofErr w:type="spellEnd"/>
           </w:p>
         </w:tc>
         <w:tc>
@@ -8501,61 +7916,27 @@
       <w:r>
         <w:t xml:space="preserve">Tabelle </w:t>
       </w:r>
-      <w:r>
-        <w:fldChar w:fldCharType="begin"/>
-      </w:r>
-      <w:r>
-        <w:instrText xml:space="preserve"> STYLEREF 1 \s </w:instrText>
-      </w:r>
-      <w:r>
-        <w:fldChar w:fldCharType="separate"/>
-      </w:r>
-      <w:r>
-        <w:rPr>
-          <w:noProof/>
-        </w:rPr>
-        <w:t>5</w:t>
-      </w:r>
-      <w:r>
-        <w:rPr>
-          <w:noProof/>
-        </w:rPr>
-        <w:fldChar w:fldCharType="end"/>
-      </w:r>
+      <w:fldSimple w:instr=" STYLEREF 1 \s ">
+        <w:r>
+          <w:rPr>
+            <w:noProof/>
+          </w:rPr>
+          <w:t>5</w:t>
+        </w:r>
+      </w:fldSimple>
       <w:r>
         <w:t>.</w:t>
       </w:r>
-      <w:r>
-        <w:fldChar w:fldCharType="begin"/>
-      </w:r>
-      <w:r>
-        <w:instrText xml:space="preserve"> SEQ Tabelle \* ARABIC \s 1 </w:instrText>
-      </w:r>
-      <w:r>
-        <w:fldChar w:fldCharType="separate"/>
-      </w:r>
-      <w:r>
-        <w:rPr>
-          <w:noProof/>
-        </w:rPr>
-        <w:t>6</w:t>
-      </w:r>
-      <w:r>
-        <w:rPr>
-          <w:noProof/>
-        </w:rPr>
-        <w:fldChar w:fldCharType="end"/>
-      </w:r>
-      <w:r>
-        <w:t xml:space="preserve">: </w:t>
-      </w:r>
-      <w:proofErr w:type="spellStart"/>
-      <w:r>
-        <w:t>ITrafficHandler</w:t>
-      </w:r>
-      <w:proofErr w:type="spellEnd"/>
-      <w:r>
-        <w:t xml:space="preserve"> Schnittstellenbeschreibung</w:t>
+      <w:fldSimple w:instr=" SEQ Tabelle \* ARABIC \s 1 ">
+        <w:r>
+          <w:rPr>
+            <w:noProof/>
+          </w:rPr>
+          <w:t>6</w:t>
+        </w:r>
+      </w:fldSimple>
+      <w:r>
+        <w:t>: ITrafficHandler Schnittstellenbeschreibung</w:t>
       </w:r>
       <w:bookmarkEnd w:id="30"/>
     </w:p>
@@ -8586,23 +7967,7 @@
         <w:br/>
       </w:r>
       <w:r>
-        <w:t xml:space="preserve">Die nachfolgende Abbildung beschreibt das </w:t>
-      </w:r>
-      <w:proofErr w:type="spellStart"/>
-      <w:r>
-        <w:t>Platform</w:t>
-      </w:r>
-      <w:proofErr w:type="spellEnd"/>
-      <w:r>
-        <w:t xml:space="preserve"> </w:t>
-      </w:r>
-      <w:proofErr w:type="spellStart"/>
-      <w:r>
-        <w:t>Specific</w:t>
-      </w:r>
-      <w:proofErr w:type="spellEnd"/>
-      <w:r>
-        <w:t xml:space="preserve"> Model der Ampelsteuerung. Hierbei werden die Interfaces und Komponenten ersichtlich. </w:t>
+        <w:t xml:space="preserve">Die nachfolgende Abbildung beschreibt das Platform Specific Model der Ampelsteuerung. Hierbei werden die Interfaces und Komponenten ersichtlich. </w:t>
       </w:r>
     </w:p>
     <w:p>
@@ -8662,51 +8027,25 @@
       <w:r>
         <w:t xml:space="preserve">Tabelle </w:t>
       </w:r>
-      <w:r>
-        <w:fldChar w:fldCharType="begin"/>
-      </w:r>
-      <w:r>
-        <w:instrText xml:space="preserve"> STYLEREF 1 \s </w:instrText>
-      </w:r>
-      <w:r>
-        <w:fldChar w:fldCharType="separate"/>
-      </w:r>
-      <w:r>
-        <w:rPr>
-          <w:noProof/>
-        </w:rPr>
-        <w:t>5</w:t>
-      </w:r>
-      <w:r>
-        <w:rPr>
-          <w:noProof/>
-        </w:rPr>
-        <w:fldChar w:fldCharType="end"/>
-      </w:r>
+      <w:fldSimple w:instr=" STYLEREF 1 \s ">
+        <w:r>
+          <w:rPr>
+            <w:noProof/>
+          </w:rPr>
+          <w:t>5</w:t>
+        </w:r>
+      </w:fldSimple>
       <w:r>
         <w:t>.</w:t>
       </w:r>
-      <w:r>
-        <w:fldChar w:fldCharType="begin"/>
-      </w:r>
-      <w:r>
-        <w:instrText xml:space="preserve"> SEQ Tabelle \* ARABIC \s 1 </w:instrText>
-      </w:r>
-      <w:r>
-        <w:fldChar w:fldCharType="separate"/>
-      </w:r>
-      <w:r>
-        <w:rPr>
-          <w:noProof/>
-        </w:rPr>
-        <w:t>7</w:t>
-      </w:r>
-      <w:r>
-        <w:rPr>
-          <w:noProof/>
-        </w:rPr>
-        <w:fldChar w:fldCharType="end"/>
-      </w:r>
+      <w:fldSimple w:instr=" SEQ Tabelle \* ARABIC \s 1 ">
+        <w:r>
+          <w:rPr>
+            <w:noProof/>
+          </w:rPr>
+          <w:t>7</w:t>
+        </w:r>
+      </w:fldSimple>
       <w:r>
         <w:t>: PIM Ampelsteuerung</w:t>
       </w:r>
@@ -8742,23 +8081,7 @@
         <w:spacing w:line="360" w:lineRule="auto"/>
       </w:pPr>
       <w:r>
-        <w:t xml:space="preserve">Die Ampelsteuerung stellt insgesamt zwei Schnittstellen zur Verfügung: </w:t>
-      </w:r>
-      <w:proofErr w:type="spellStart"/>
-      <w:r>
-        <w:t>IAmpelCallback</w:t>
-      </w:r>
-      <w:proofErr w:type="spellEnd"/>
-      <w:r>
-        <w:t xml:space="preserve"> und </w:t>
-      </w:r>
-      <w:proofErr w:type="spellStart"/>
-      <w:r>
-        <w:t>IAmpelService</w:t>
-      </w:r>
-      <w:proofErr w:type="spellEnd"/>
-      <w:r>
-        <w:t>.</w:t>
+        <w:t>Die Ampelsteuerung stellt insgesamt zwei Schnittstellen zur Verfügung: IAmpelCallback und IAmpelService.</w:t>
       </w:r>
     </w:p>
     <w:tbl>
@@ -8815,11 +8138,9 @@
             <w:tcW w:w="4531" w:type="dxa"/>
           </w:tcPr>
           <w:p>
-            <w:proofErr w:type="spellStart"/>
             <w:r>
               <w:t>OnNewMessage</w:t>
             </w:r>
-            <w:proofErr w:type="spellEnd"/>
           </w:p>
         </w:tc>
         <w:tc>
@@ -8846,61 +8167,27 @@
       <w:r>
         <w:t xml:space="preserve">Tabelle </w:t>
       </w:r>
-      <w:r>
-        <w:fldChar w:fldCharType="begin"/>
-      </w:r>
-      <w:r>
-        <w:instrText xml:space="preserve"> STYLEREF 1 \s </w:instrText>
-      </w:r>
-      <w:r>
-        <w:fldChar w:fldCharType="separate"/>
-      </w:r>
-      <w:r>
-        <w:rPr>
-          <w:noProof/>
-        </w:rPr>
-        <w:t>5</w:t>
-      </w:r>
-      <w:r>
-        <w:rPr>
-          <w:noProof/>
-        </w:rPr>
-        <w:fldChar w:fldCharType="end"/>
-      </w:r>
+      <w:fldSimple w:instr=" STYLEREF 1 \s ">
+        <w:r>
+          <w:rPr>
+            <w:noProof/>
+          </w:rPr>
+          <w:t>5</w:t>
+        </w:r>
+      </w:fldSimple>
       <w:r>
         <w:t>.</w:t>
       </w:r>
-      <w:r>
-        <w:fldChar w:fldCharType="begin"/>
-      </w:r>
-      <w:r>
-        <w:instrText xml:space="preserve"> SEQ Tabelle \* ARABIC \s 1 </w:instrText>
-      </w:r>
-      <w:r>
-        <w:fldChar w:fldCharType="separate"/>
-      </w:r>
-      <w:r>
-        <w:rPr>
-          <w:noProof/>
-        </w:rPr>
-        <w:t>8</w:t>
-      </w:r>
-      <w:r>
-        <w:rPr>
-          <w:noProof/>
-        </w:rPr>
-        <w:fldChar w:fldCharType="end"/>
-      </w:r>
-      <w:r>
-        <w:t xml:space="preserve">: </w:t>
-      </w:r>
-      <w:proofErr w:type="spellStart"/>
-      <w:r>
-        <w:t>IAmpelCallback</w:t>
-      </w:r>
-      <w:proofErr w:type="spellEnd"/>
-      <w:r>
-        <w:t xml:space="preserve"> Schnittstellenbeschreibung</w:t>
+      <w:fldSimple w:instr=" SEQ Tabelle \* ARABIC \s 1 ">
+        <w:r>
+          <w:rPr>
+            <w:noProof/>
+          </w:rPr>
+          <w:t>8</w:t>
+        </w:r>
+      </w:fldSimple>
+      <w:r>
+        <w:t>: IAmpelCallback Schnittstellenbeschreibung</w:t>
       </w:r>
       <w:bookmarkEnd w:id="33"/>
     </w:p>
@@ -8958,11 +8245,9 @@
             <w:tcW w:w="4531" w:type="dxa"/>
           </w:tcPr>
           <w:p>
-            <w:proofErr w:type="spellStart"/>
             <w:r>
               <w:t>setAmpelAnzahl</w:t>
             </w:r>
-            <w:proofErr w:type="spellEnd"/>
           </w:p>
         </w:tc>
         <w:tc>
@@ -8982,11 +8267,9 @@
             <w:tcW w:w="4531" w:type="dxa"/>
           </w:tcPr>
           <w:p>
-            <w:proofErr w:type="spellStart"/>
             <w:r>
               <w:t>getAmpelStatus</w:t>
             </w:r>
-            <w:proofErr w:type="spellEnd"/>
           </w:p>
         </w:tc>
         <w:tc>
@@ -9006,11 +8289,9 @@
             <w:tcW w:w="4531" w:type="dxa"/>
           </w:tcPr>
           <w:p>
-            <w:proofErr w:type="spellStart"/>
             <w:r>
               <w:t>getAmpelAusfall</w:t>
             </w:r>
-            <w:proofErr w:type="spellEnd"/>
           </w:p>
         </w:tc>
         <w:tc>
@@ -9030,11 +8311,9 @@
             <w:tcW w:w="4531" w:type="dxa"/>
           </w:tcPr>
           <w:p>
-            <w:proofErr w:type="spellStart"/>
             <w:r>
               <w:t>setAmpelAusfall</w:t>
             </w:r>
-            <w:proofErr w:type="spellEnd"/>
           </w:p>
         </w:tc>
         <w:tc>
@@ -9054,11 +8333,9 @@
             <w:tcW w:w="4531" w:type="dxa"/>
           </w:tcPr>
           <w:p>
-            <w:proofErr w:type="spellStart"/>
             <w:r>
               <w:t>setAmpelOn</w:t>
             </w:r>
-            <w:proofErr w:type="spellEnd"/>
           </w:p>
         </w:tc>
         <w:tc>
@@ -9078,11 +8355,9 @@
             <w:tcW w:w="4531" w:type="dxa"/>
           </w:tcPr>
           <w:p>
-            <w:proofErr w:type="spellStart"/>
             <w:r>
               <w:t>setAmpelStatus</w:t>
             </w:r>
-            <w:proofErr w:type="spellEnd"/>
           </w:p>
         </w:tc>
         <w:tc>
@@ -9102,11 +8377,9 @@
             <w:tcW w:w="4531" w:type="dxa"/>
           </w:tcPr>
           <w:p>
-            <w:proofErr w:type="spellStart"/>
             <w:r>
               <w:t>setRotPhase</w:t>
             </w:r>
-            <w:proofErr w:type="spellEnd"/>
           </w:p>
         </w:tc>
         <w:tc>
@@ -9126,11 +8399,9 @@
             <w:tcW w:w="4531" w:type="dxa"/>
           </w:tcPr>
           <w:p>
-            <w:proofErr w:type="spellStart"/>
             <w:r>
               <w:t>setGelbPhase</w:t>
             </w:r>
-            <w:proofErr w:type="spellEnd"/>
           </w:p>
         </w:tc>
         <w:tc>
@@ -9150,11 +8421,9 @@
             <w:tcW w:w="4531" w:type="dxa"/>
           </w:tcPr>
           <w:p>
-            <w:proofErr w:type="spellStart"/>
             <w:r>
               <w:t>setGruenPhase</w:t>
             </w:r>
-            <w:proofErr w:type="spellEnd"/>
           </w:p>
         </w:tc>
         <w:tc>
@@ -9174,11 +8443,9 @@
             <w:tcW w:w="4531" w:type="dxa"/>
           </w:tcPr>
           <w:p>
-            <w:proofErr w:type="spellStart"/>
             <w:r>
               <w:t>getRotPhase</w:t>
             </w:r>
-            <w:proofErr w:type="spellEnd"/>
           </w:p>
         </w:tc>
         <w:tc>
@@ -9198,11 +8465,9 @@
             <w:tcW w:w="4531" w:type="dxa"/>
           </w:tcPr>
           <w:p>
-            <w:proofErr w:type="spellStart"/>
             <w:r>
               <w:t>getGelbPhase</w:t>
             </w:r>
-            <w:proofErr w:type="spellEnd"/>
           </w:p>
         </w:tc>
         <w:tc>
@@ -9222,11 +8487,9 @@
             <w:tcW w:w="4531" w:type="dxa"/>
           </w:tcPr>
           <w:p>
-            <w:proofErr w:type="spellStart"/>
             <w:r>
               <w:t>getGruenPhase</w:t>
             </w:r>
-            <w:proofErr w:type="spellEnd"/>
           </w:p>
         </w:tc>
         <w:tc>
@@ -9246,11 +8509,9 @@
             <w:tcW w:w="4531" w:type="dxa"/>
           </w:tcPr>
           <w:p>
-            <w:proofErr w:type="spellStart"/>
             <w:r>
               <w:t>getAmpelAnzahl</w:t>
             </w:r>
-            <w:proofErr w:type="spellEnd"/>
           </w:p>
         </w:tc>
         <w:tc>
@@ -9278,61 +8539,27 @@
         <w:lastRenderedPageBreak/>
         <w:t xml:space="preserve">Tabelle </w:t>
       </w:r>
-      <w:r>
-        <w:fldChar w:fldCharType="begin"/>
-      </w:r>
-      <w:r>
-        <w:instrText xml:space="preserve"> STYLEREF 1 \s </w:instrText>
-      </w:r>
-      <w:r>
-        <w:fldChar w:fldCharType="separate"/>
-      </w:r>
-      <w:r>
-        <w:rPr>
-          <w:noProof/>
-        </w:rPr>
-        <w:t>5</w:t>
-      </w:r>
-      <w:r>
-        <w:rPr>
-          <w:noProof/>
-        </w:rPr>
-        <w:fldChar w:fldCharType="end"/>
-      </w:r>
+      <w:fldSimple w:instr=" STYLEREF 1 \s ">
+        <w:r>
+          <w:rPr>
+            <w:noProof/>
+          </w:rPr>
+          <w:t>5</w:t>
+        </w:r>
+      </w:fldSimple>
       <w:r>
         <w:t>.</w:t>
       </w:r>
-      <w:r>
-        <w:fldChar w:fldCharType="begin"/>
-      </w:r>
-      <w:r>
-        <w:instrText xml:space="preserve"> SEQ Tabelle \* ARABIC \s 1 </w:instrText>
-      </w:r>
-      <w:r>
-        <w:fldChar w:fldCharType="separate"/>
-      </w:r>
-      <w:r>
-        <w:rPr>
-          <w:noProof/>
-        </w:rPr>
-        <w:t>9</w:t>
-      </w:r>
-      <w:r>
-        <w:rPr>
-          <w:noProof/>
-        </w:rPr>
-        <w:fldChar w:fldCharType="end"/>
-      </w:r>
-      <w:r>
-        <w:t xml:space="preserve">: </w:t>
-      </w:r>
-      <w:proofErr w:type="spellStart"/>
-      <w:r>
-        <w:t>IAmpelService</w:t>
-      </w:r>
-      <w:proofErr w:type="spellEnd"/>
-      <w:r>
-        <w:t xml:space="preserve"> Schnittstellenbeschreibung</w:t>
+      <w:fldSimple w:instr=" SEQ Tabelle \* ARABIC \s 1 ">
+        <w:r>
+          <w:rPr>
+            <w:noProof/>
+          </w:rPr>
+          <w:t>9</w:t>
+        </w:r>
+      </w:fldSimple>
+      <w:r>
+        <w:t>: IAmpelService Schnittstellenbeschreibung</w:t>
       </w:r>
       <w:bookmarkEnd w:id="34"/>
     </w:p>
@@ -9458,51 +8685,25 @@
       <w:r>
         <w:t xml:space="preserve">Tabelle </w:t>
       </w:r>
-      <w:r>
-        <w:fldChar w:fldCharType="begin"/>
-      </w:r>
-      <w:r>
-        <w:instrText xml:space="preserve"> STYLEREF 1 \s </w:instrText>
-      </w:r>
-      <w:r>
-        <w:fldChar w:fldCharType="separate"/>
-      </w:r>
-      <w:r>
-        <w:rPr>
-          <w:noProof/>
-        </w:rPr>
-        <w:t>6</w:t>
-      </w:r>
-      <w:r>
-        <w:rPr>
-          <w:noProof/>
-        </w:rPr>
-        <w:fldChar w:fldCharType="end"/>
-      </w:r>
+      <w:fldSimple w:instr=" STYLEREF 1 \s ">
+        <w:r>
+          <w:rPr>
+            <w:noProof/>
+          </w:rPr>
+          <w:t>6</w:t>
+        </w:r>
+      </w:fldSimple>
       <w:r>
         <w:t>.</w:t>
       </w:r>
-      <w:r>
-        <w:fldChar w:fldCharType="begin"/>
-      </w:r>
-      <w:r>
-        <w:instrText xml:space="preserve"> SEQ Tabelle \* ARABIC \s 1 </w:instrText>
-      </w:r>
-      <w:r>
-        <w:fldChar w:fldCharType="separate"/>
-      </w:r>
-      <w:r>
-        <w:rPr>
-          <w:noProof/>
-        </w:rPr>
-        <w:t>1</w:t>
-      </w:r>
-      <w:r>
-        <w:rPr>
-          <w:noProof/>
-        </w:rPr>
-        <w:fldChar w:fldCharType="end"/>
-      </w:r>
+      <w:fldSimple w:instr=" SEQ Tabelle \* ARABIC \s 1 ">
+        <w:r>
+          <w:rPr>
+            <w:noProof/>
+          </w:rPr>
+          <w:t>1</w:t>
+        </w:r>
+      </w:fldSimple>
       <w:r>
         <w:t>: Sequenzdiagramm Simulation</w:t>
       </w:r>
@@ -9588,51 +8789,25 @@
       <w:r>
         <w:t xml:space="preserve">Tabelle </w:t>
       </w:r>
-      <w:r>
-        <w:fldChar w:fldCharType="begin"/>
-      </w:r>
-      <w:r>
-        <w:instrText xml:space="preserve"> STYLEREF 1 \s </w:instrText>
-      </w:r>
-      <w:r>
-        <w:fldChar w:fldCharType="separate"/>
-      </w:r>
-      <w:r>
-        <w:rPr>
-          <w:noProof/>
-        </w:rPr>
-        <w:t>6</w:t>
-      </w:r>
-      <w:r>
-        <w:rPr>
-          <w:noProof/>
-        </w:rPr>
-        <w:fldChar w:fldCharType="end"/>
-      </w:r>
+      <w:fldSimple w:instr=" STYLEREF 1 \s ">
+        <w:r>
+          <w:rPr>
+            <w:noProof/>
+          </w:rPr>
+          <w:t>6</w:t>
+        </w:r>
+      </w:fldSimple>
       <w:r>
         <w:t>.</w:t>
       </w:r>
-      <w:r>
-        <w:fldChar w:fldCharType="begin"/>
-      </w:r>
-      <w:r>
-        <w:instrText xml:space="preserve"> SEQ Tabelle \* ARABIC \s 1 </w:instrText>
-      </w:r>
-      <w:r>
-        <w:fldChar w:fldCharType="separate"/>
-      </w:r>
-      <w:r>
-        <w:rPr>
-          <w:noProof/>
-        </w:rPr>
-        <w:t>2</w:t>
-      </w:r>
-      <w:r>
-        <w:rPr>
-          <w:noProof/>
-        </w:rPr>
-        <w:fldChar w:fldCharType="end"/>
-      </w:r>
+      <w:fldSimple w:instr=" SEQ Tabelle \* ARABIC \s 1 ">
+        <w:r>
+          <w:rPr>
+            <w:noProof/>
+          </w:rPr>
+          <w:t>2</w:t>
+        </w:r>
+      </w:fldSimple>
       <w:r>
         <w:t>: Sequenzdiagramm Ampelsteuerung</w:t>
       </w:r>
@@ -9755,51 +8930,25 @@
       <w:r>
         <w:t xml:space="preserve">Tabelle </w:t>
       </w:r>
-      <w:r>
-        <w:fldChar w:fldCharType="begin"/>
-      </w:r>
-      <w:r>
-        <w:instrText xml:space="preserve"> STYLEREF 1 \s </w:instrText>
-      </w:r>
-      <w:r>
-        <w:fldChar w:fldCharType="separate"/>
-      </w:r>
-      <w:r>
-        <w:rPr>
-          <w:noProof/>
-        </w:rPr>
-        <w:t>7</w:t>
-      </w:r>
-      <w:r>
-        <w:rPr>
-          <w:noProof/>
-        </w:rPr>
-        <w:fldChar w:fldCharType="end"/>
-      </w:r>
+      <w:fldSimple w:instr=" STYLEREF 1 \s ">
+        <w:r>
+          <w:rPr>
+            <w:noProof/>
+          </w:rPr>
+          <w:t>7</w:t>
+        </w:r>
+      </w:fldSimple>
       <w:r>
         <w:t>.</w:t>
       </w:r>
-      <w:r>
-        <w:fldChar w:fldCharType="begin"/>
-      </w:r>
-      <w:r>
-        <w:instrText xml:space="preserve"> SEQ Tabelle \* ARABIC \s 1 </w:instrText>
-      </w:r>
-      <w:r>
-        <w:fldChar w:fldCharType="separate"/>
-      </w:r>
-      <w:r>
-        <w:rPr>
-          <w:noProof/>
-        </w:rPr>
-        <w:t>1</w:t>
-      </w:r>
-      <w:r>
-        <w:rPr>
-          <w:noProof/>
-        </w:rPr>
-        <w:fldChar w:fldCharType="end"/>
-      </w:r>
+      <w:fldSimple w:instr=" SEQ Tabelle \* ARABIC \s 1 ">
+        <w:r>
+          <w:rPr>
+            <w:noProof/>
+          </w:rPr>
+          <w:t>1</w:t>
+        </w:r>
+      </w:fldSimple>
       <w:r>
         <w:t>: Benutzeroberfläche</w:t>
       </w:r>
@@ -9916,15 +9065,7 @@
         <w:jc w:val="both"/>
       </w:pPr>
       <w:r>
-        <w:t xml:space="preserve">Hierbei lautete die Fragestellung wie eine Kommunikation zwischen den einzelnen Simulationen stattfinden kann. Nachdem sich die Team-Mitglieder geeinigt haben, fiel das Ergebnis auf die Benutzung von </w:t>
-      </w:r>
-      <w:proofErr w:type="spellStart"/>
-      <w:r>
-        <w:t>RabbitMQ</w:t>
-      </w:r>
-      <w:proofErr w:type="spellEnd"/>
-      <w:r>
-        <w:t xml:space="preserve">. </w:t>
+        <w:t xml:space="preserve">Hierbei lautete die Fragestellung wie eine Kommunikation zwischen den einzelnen Simulationen stattfinden kann. Nachdem sich die Team-Mitglieder geeinigt haben, fiel das Ergebnis auf die Benutzung von RabbitMQ. </w:t>
       </w:r>
       <w:r>
         <w:t>Hierbei sendet jede Gruppe ihre Autos über ein zuvor allgemein definiertes Protokoll an e</w:t>
@@ -9936,15 +9077,7 @@
         <w:t>i</w:t>
       </w:r>
       <w:r>
-        <w:t xml:space="preserve">tet die </w:t>
-      </w:r>
-      <w:proofErr w:type="spellStart"/>
-      <w:r>
-        <w:t>Requests</w:t>
-      </w:r>
-      <w:proofErr w:type="spellEnd"/>
-      <w:r>
-        <w:t xml:space="preserve"> und fügt die Autos an die dementsprechenden Stellen ein.</w:t>
+        <w:t>tet die Requests und fügt die Autos an die dementsprechenden Stellen ein.</w:t>
       </w:r>
     </w:p>
     <w:p>
@@ -10049,7 +9182,7 @@
 </file>
 
 <file path=word/endnotes.xml><?xml version="1.0" encoding="utf-8"?>
-<w:endnotes xmlns:wpc="http://schemas.microsoft.com/office/word/2010/wordprocessingCanvas" xmlns:cx="http://schemas.microsoft.com/office/drawing/2014/chartex" xmlns:cx1="http://schemas.microsoft.com/office/drawing/2015/9/8/chartex" xmlns:cx2="http://schemas.microsoft.com/office/drawing/2015/10/21/chartex" xmlns:cx3="http://schemas.microsoft.com/office/drawing/2016/5/9/chartex" xmlns:cx4="http://schemas.microsoft.com/office/drawing/2016/5/10/chartex" xmlns:cx5="http://schemas.microsoft.com/office/drawing/2016/5/11/chartex" xmlns:cx6="http://schemas.microsoft.com/office/drawing/2016/5/12/chartex" xmlns:cx7="http://schemas.microsoft.com/office/drawing/2016/5/13/chartex" xmlns:cx8="http://schemas.microsoft.com/office/drawing/2016/5/14/chartex" xmlns:mc="http://schemas.openxmlformats.org/markup-compatibility/2006" xmlns:aink="http://schemas.microsoft.com/office/drawing/2016/ink" xmlns:am3d="http://schemas.microsoft.com/office/drawing/2017/model3d" xmlns:o="urn:schemas-microsoft-com:office:office" xmlns:r="http://schemas.openxmlformats.org/officeDocument/2006/relationships" xmlns:m="http://schemas.openxmlformats.org/officeDocument/2006/math" xmlns:v="urn:schemas-microsoft-com:vml" xmlns:wp14="http://schemas.microsoft.com/office/word/2010/wordprocessingDrawing" xmlns:wp="http://schemas.openxmlformats.org/drawingml/2006/wordprocessingDrawing" xmlns:w10="urn:schemas-microsoft-com:office:word" xmlns:w="http://schemas.openxmlformats.org/wordprocessingml/2006/main" xmlns:w14="http://schemas.microsoft.com/office/word/2010/wordml" xmlns:w15="http://schemas.microsoft.com/office/word/2012/wordml" xmlns:w16se="http://schemas.microsoft.com/office/word/2015/wordml/symex" xmlns:wpg="http://schemas.microsoft.com/office/word/2010/wordprocessingGroup" xmlns:wpi="http://schemas.microsoft.com/office/word/2010/wordprocessingInk" xmlns:wne="http://schemas.microsoft.com/office/word/2006/wordml" xmlns:wps="http://schemas.microsoft.com/office/word/2010/wordprocessingShape" mc:Ignorable="w14 w15 w16se wp14">
+<w:endnotes xmlns:wpc="http://schemas.microsoft.com/office/word/2010/wordprocessingCanvas" xmlns:cx="http://schemas.microsoft.com/office/drawing/2014/chartex" xmlns:cx1="http://schemas.microsoft.com/office/drawing/2015/9/8/chartex" xmlns:cx2="http://schemas.microsoft.com/office/drawing/2015/10/21/chartex" xmlns:cx3="http://schemas.microsoft.com/office/drawing/2016/5/9/chartex" xmlns:cx4="http://schemas.microsoft.com/office/drawing/2016/5/10/chartex" xmlns:cx5="http://schemas.microsoft.com/office/drawing/2016/5/11/chartex" xmlns:cx6="http://schemas.microsoft.com/office/drawing/2016/5/12/chartex" xmlns:cx7="http://schemas.microsoft.com/office/drawing/2016/5/13/chartex" xmlns:cx8="http://schemas.microsoft.com/office/drawing/2016/5/14/chartex" xmlns:mc="http://schemas.openxmlformats.org/markup-compatibility/2006" xmlns:aink="http://schemas.microsoft.com/office/drawing/2016/ink" xmlns:am3d="http://schemas.microsoft.com/office/drawing/2017/model3d" xmlns:o="urn:schemas-microsoft-com:office:office" xmlns:r="http://schemas.openxmlformats.org/officeDocument/2006/relationships" xmlns:m="http://schemas.openxmlformats.org/officeDocument/2006/math" xmlns:v="urn:schemas-microsoft-com:vml" xmlns:wp14="http://schemas.microsoft.com/office/word/2010/wordprocessingDrawing" xmlns:wp="http://schemas.openxmlformats.org/drawingml/2006/wordprocessingDrawing" xmlns:w10="urn:schemas-microsoft-com:office:word" xmlns:w="http://schemas.openxmlformats.org/wordprocessingml/2006/main" xmlns:w14="http://schemas.microsoft.com/office/word/2010/wordml" xmlns:w15="http://schemas.microsoft.com/office/word/2012/wordml" xmlns:w16cid="http://schemas.microsoft.com/office/word/2016/wordml/cid" xmlns:w16se="http://schemas.microsoft.com/office/word/2015/wordml/symex" xmlns:wpg="http://schemas.microsoft.com/office/word/2010/wordprocessingGroup" xmlns:wpi="http://schemas.microsoft.com/office/word/2010/wordprocessingInk" xmlns:wne="http://schemas.microsoft.com/office/word/2006/wordml" xmlns:wps="http://schemas.microsoft.com/office/word/2010/wordprocessingShape" mc:Ignorable="w14 w15 w16se w16cid wp14">
   <w:endnote w:type="separator" w:id="-1">
     <w:p>
       <w:pPr>
@@ -10074,7 +9207,7 @@
 </file>
 
 <file path=word/footer1.xml><?xml version="1.0" encoding="utf-8"?>
-<w:ftr xmlns:wpc="http://schemas.microsoft.com/office/word/2010/wordprocessingCanvas" xmlns:cx="http://schemas.microsoft.com/office/drawing/2014/chartex" xmlns:cx1="http://schemas.microsoft.com/office/drawing/2015/9/8/chartex" xmlns:cx2="http://schemas.microsoft.com/office/drawing/2015/10/21/chartex" xmlns:cx3="http://schemas.microsoft.com/office/drawing/2016/5/9/chartex" xmlns:cx4="http://schemas.microsoft.com/office/drawing/2016/5/10/chartex" xmlns:cx5="http://schemas.microsoft.com/office/drawing/2016/5/11/chartex" xmlns:cx6="http://schemas.microsoft.com/office/drawing/2016/5/12/chartex" xmlns:cx7="http://schemas.microsoft.com/office/drawing/2016/5/13/chartex" xmlns:cx8="http://schemas.microsoft.com/office/drawing/2016/5/14/chartex" xmlns:mc="http://schemas.openxmlformats.org/markup-compatibility/2006" xmlns:aink="http://schemas.microsoft.com/office/drawing/2016/ink" xmlns:am3d="http://schemas.microsoft.com/office/drawing/2017/model3d" xmlns:o="urn:schemas-microsoft-com:office:office" xmlns:r="http://schemas.openxmlformats.org/officeDocument/2006/relationships" xmlns:m="http://schemas.openxmlformats.org/officeDocument/2006/math" xmlns:v="urn:schemas-microsoft-com:vml" xmlns:wp14="http://schemas.microsoft.com/office/word/2010/wordprocessingDrawing" xmlns:wp="http://schemas.openxmlformats.org/drawingml/2006/wordprocessingDrawing" xmlns:w10="urn:schemas-microsoft-com:office:word" xmlns:w="http://schemas.openxmlformats.org/wordprocessingml/2006/main" xmlns:w14="http://schemas.microsoft.com/office/word/2010/wordml" xmlns:w15="http://schemas.microsoft.com/office/word/2012/wordml" xmlns:w16se="http://schemas.microsoft.com/office/word/2015/wordml/symex" xmlns:wpg="http://schemas.microsoft.com/office/word/2010/wordprocessingGroup" xmlns:wpi="http://schemas.microsoft.com/office/word/2010/wordprocessingInk" xmlns:wne="http://schemas.microsoft.com/office/word/2006/wordml" xmlns:wps="http://schemas.microsoft.com/office/word/2010/wordprocessingShape" mc:Ignorable="w14 w15 w16se wp14">
+<w:ftr xmlns:wpc="http://schemas.microsoft.com/office/word/2010/wordprocessingCanvas" xmlns:cx="http://schemas.microsoft.com/office/drawing/2014/chartex" xmlns:cx1="http://schemas.microsoft.com/office/drawing/2015/9/8/chartex" xmlns:cx2="http://schemas.microsoft.com/office/drawing/2015/10/21/chartex" xmlns:cx3="http://schemas.microsoft.com/office/drawing/2016/5/9/chartex" xmlns:cx4="http://schemas.microsoft.com/office/drawing/2016/5/10/chartex" xmlns:cx5="http://schemas.microsoft.com/office/drawing/2016/5/11/chartex" xmlns:cx6="http://schemas.microsoft.com/office/drawing/2016/5/12/chartex" xmlns:cx7="http://schemas.microsoft.com/office/drawing/2016/5/13/chartex" xmlns:cx8="http://schemas.microsoft.com/office/drawing/2016/5/14/chartex" xmlns:mc="http://schemas.openxmlformats.org/markup-compatibility/2006" xmlns:aink="http://schemas.microsoft.com/office/drawing/2016/ink" xmlns:am3d="http://schemas.microsoft.com/office/drawing/2017/model3d" xmlns:o="urn:schemas-microsoft-com:office:office" xmlns:r="http://schemas.openxmlformats.org/officeDocument/2006/relationships" xmlns:m="http://schemas.openxmlformats.org/officeDocument/2006/math" xmlns:v="urn:schemas-microsoft-com:vml" xmlns:wp14="http://schemas.microsoft.com/office/word/2010/wordprocessingDrawing" xmlns:wp="http://schemas.openxmlformats.org/drawingml/2006/wordprocessingDrawing" xmlns:w10="urn:schemas-microsoft-com:office:word" xmlns:w="http://schemas.openxmlformats.org/wordprocessingml/2006/main" xmlns:w14="http://schemas.microsoft.com/office/word/2010/wordml" xmlns:w15="http://schemas.microsoft.com/office/word/2012/wordml" xmlns:w16cid="http://schemas.microsoft.com/office/word/2016/wordml/cid" xmlns:w16se="http://schemas.microsoft.com/office/word/2015/wordml/symex" xmlns:wpg="http://schemas.microsoft.com/office/word/2010/wordprocessingGroup" xmlns:wpi="http://schemas.microsoft.com/office/word/2010/wordprocessingInk" xmlns:wne="http://schemas.microsoft.com/office/word/2006/wordml" xmlns:wps="http://schemas.microsoft.com/office/word/2010/wordprocessingShape" mc:Ignorable="w14 w15 w16se w16cid wp14">
   <w:sdt>
     <w:sdtPr>
       <w:id w:val="-1435818389"/>
@@ -10137,7 +9270,7 @@
                 <w:bCs/>
                 <w:noProof/>
               </w:rPr>
-              <w:t>6</w:t>
+              <w:t>19</w:t>
             </w:r>
             <w:r>
               <w:rPr>
@@ -10210,7 +9343,7 @@
 </file>
 
 <file path=word/footnotes.xml><?xml version="1.0" encoding="utf-8"?>
-<w:footnotes xmlns:wpc="http://schemas.microsoft.com/office/word/2010/wordprocessingCanvas" xmlns:cx="http://schemas.microsoft.com/office/drawing/2014/chartex" xmlns:cx1="http://schemas.microsoft.com/office/drawing/2015/9/8/chartex" xmlns:cx2="http://schemas.microsoft.com/office/drawing/2015/10/21/chartex" xmlns:cx3="http://schemas.microsoft.com/office/drawing/2016/5/9/chartex" xmlns:cx4="http://schemas.microsoft.com/office/drawing/2016/5/10/chartex" xmlns:cx5="http://schemas.microsoft.com/office/drawing/2016/5/11/chartex" xmlns:cx6="http://schemas.microsoft.com/office/drawing/2016/5/12/chartex" xmlns:cx7="http://schemas.microsoft.com/office/drawing/2016/5/13/chartex" xmlns:cx8="http://schemas.microsoft.com/office/drawing/2016/5/14/chartex" xmlns:mc="http://schemas.openxmlformats.org/markup-compatibility/2006" xmlns:aink="http://schemas.microsoft.com/office/drawing/2016/ink" xmlns:am3d="http://schemas.microsoft.com/office/drawing/2017/model3d" xmlns:o="urn:schemas-microsoft-com:office:office" xmlns:r="http://schemas.openxmlformats.org/officeDocument/2006/relationships" xmlns:m="http://schemas.openxmlformats.org/officeDocument/2006/math" xmlns:v="urn:schemas-microsoft-com:vml" xmlns:wp14="http://schemas.microsoft.com/office/word/2010/wordprocessingDrawing" xmlns:wp="http://schemas.openxmlformats.org/drawingml/2006/wordprocessingDrawing" xmlns:w10="urn:schemas-microsoft-com:office:word" xmlns:w="http://schemas.openxmlformats.org/wordprocessingml/2006/main" xmlns:w14="http://schemas.microsoft.com/office/word/2010/wordml" xmlns:w15="http://schemas.microsoft.com/office/word/2012/wordml" xmlns:w16se="http://schemas.microsoft.com/office/word/2015/wordml/symex" xmlns:wpg="http://schemas.microsoft.com/office/word/2010/wordprocessingGroup" xmlns:wpi="http://schemas.microsoft.com/office/word/2010/wordprocessingInk" xmlns:wne="http://schemas.microsoft.com/office/word/2006/wordml" xmlns:wps="http://schemas.microsoft.com/office/word/2010/wordprocessingShape" mc:Ignorable="w14 w15 w16se wp14">
+<w:footnotes xmlns:wpc="http://schemas.microsoft.com/office/word/2010/wordprocessingCanvas" xmlns:cx="http://schemas.microsoft.com/office/drawing/2014/chartex" xmlns:cx1="http://schemas.microsoft.com/office/drawing/2015/9/8/chartex" xmlns:cx2="http://schemas.microsoft.com/office/drawing/2015/10/21/chartex" xmlns:cx3="http://schemas.microsoft.com/office/drawing/2016/5/9/chartex" xmlns:cx4="http://schemas.microsoft.com/office/drawing/2016/5/10/chartex" xmlns:cx5="http://schemas.microsoft.com/office/drawing/2016/5/11/chartex" xmlns:cx6="http://schemas.microsoft.com/office/drawing/2016/5/12/chartex" xmlns:cx7="http://schemas.microsoft.com/office/drawing/2016/5/13/chartex" xmlns:cx8="http://schemas.microsoft.com/office/drawing/2016/5/14/chartex" xmlns:mc="http://schemas.openxmlformats.org/markup-compatibility/2006" xmlns:aink="http://schemas.microsoft.com/office/drawing/2016/ink" xmlns:am3d="http://schemas.microsoft.com/office/drawing/2017/model3d" xmlns:o="urn:schemas-microsoft-com:office:office" xmlns:r="http://schemas.openxmlformats.org/officeDocument/2006/relationships" xmlns:m="http://schemas.openxmlformats.org/officeDocument/2006/math" xmlns:v="urn:schemas-microsoft-com:vml" xmlns:wp14="http://schemas.microsoft.com/office/word/2010/wordprocessingDrawing" xmlns:wp="http://schemas.openxmlformats.org/drawingml/2006/wordprocessingDrawing" xmlns:w10="urn:schemas-microsoft-com:office:word" xmlns:w="http://schemas.openxmlformats.org/wordprocessingml/2006/main" xmlns:w14="http://schemas.microsoft.com/office/word/2010/wordml" xmlns:w15="http://schemas.microsoft.com/office/word/2012/wordml" xmlns:w16cid="http://schemas.microsoft.com/office/word/2016/wordml/cid" xmlns:w16se="http://schemas.microsoft.com/office/word/2015/wordml/symex" xmlns:wpg="http://schemas.microsoft.com/office/word/2010/wordprocessingGroup" xmlns:wpi="http://schemas.microsoft.com/office/word/2010/wordprocessingInk" xmlns:wne="http://schemas.microsoft.com/office/word/2006/wordml" xmlns:wps="http://schemas.microsoft.com/office/word/2010/wordprocessingShape" mc:Ignorable="w14 w15 w16se w16cid wp14">
   <w:footnote w:type="separator" w:id="-1">
     <w:p>
       <w:pPr>
@@ -10235,7 +9368,7 @@
 </file>
 
 <file path=word/header1.xml><?xml version="1.0" encoding="utf-8"?>
-<w:hdr xmlns:wpc="http://schemas.microsoft.com/office/word/2010/wordprocessingCanvas" xmlns:cx="http://schemas.microsoft.com/office/drawing/2014/chartex" xmlns:cx1="http://schemas.microsoft.com/office/drawing/2015/9/8/chartex" xmlns:cx2="http://schemas.microsoft.com/office/drawing/2015/10/21/chartex" xmlns:cx3="http://schemas.microsoft.com/office/drawing/2016/5/9/chartex" xmlns:cx4="http://schemas.microsoft.com/office/drawing/2016/5/10/chartex" xmlns:cx5="http://schemas.microsoft.com/office/drawing/2016/5/11/chartex" xmlns:cx6="http://schemas.microsoft.com/office/drawing/2016/5/12/chartex" xmlns:cx7="http://schemas.microsoft.com/office/drawing/2016/5/13/chartex" xmlns:cx8="http://schemas.microsoft.com/office/drawing/2016/5/14/chartex" xmlns:mc="http://schemas.openxmlformats.org/markup-compatibility/2006" xmlns:aink="http://schemas.microsoft.com/office/drawing/2016/ink" xmlns:am3d="http://schemas.microsoft.com/office/drawing/2017/model3d" xmlns:o="urn:schemas-microsoft-com:office:office" xmlns:r="http://schemas.openxmlformats.org/officeDocument/2006/relationships" xmlns:m="http://schemas.openxmlformats.org/officeDocument/2006/math" xmlns:v="urn:schemas-microsoft-com:vml" xmlns:wp14="http://schemas.microsoft.com/office/word/2010/wordprocessingDrawing" xmlns:wp="http://schemas.openxmlformats.org/drawingml/2006/wordprocessingDrawing" xmlns:w10="urn:schemas-microsoft-com:office:word" xmlns:w="http://schemas.openxmlformats.org/wordprocessingml/2006/main" xmlns:w14="http://schemas.microsoft.com/office/word/2010/wordml" xmlns:w15="http://schemas.microsoft.com/office/word/2012/wordml" xmlns:w16se="http://schemas.microsoft.com/office/word/2015/wordml/symex" xmlns:wpg="http://schemas.microsoft.com/office/word/2010/wordprocessingGroup" xmlns:wpi="http://schemas.microsoft.com/office/word/2010/wordprocessingInk" xmlns:wne="http://schemas.microsoft.com/office/word/2006/wordml" xmlns:wps="http://schemas.microsoft.com/office/word/2010/wordprocessingShape" mc:Ignorable="w14 w15 w16se wp14">
+<w:hdr xmlns:wpc="http://schemas.microsoft.com/office/word/2010/wordprocessingCanvas" xmlns:cx="http://schemas.microsoft.com/office/drawing/2014/chartex" xmlns:cx1="http://schemas.microsoft.com/office/drawing/2015/9/8/chartex" xmlns:cx2="http://schemas.microsoft.com/office/drawing/2015/10/21/chartex" xmlns:cx3="http://schemas.microsoft.com/office/drawing/2016/5/9/chartex" xmlns:cx4="http://schemas.microsoft.com/office/drawing/2016/5/10/chartex" xmlns:cx5="http://schemas.microsoft.com/office/drawing/2016/5/11/chartex" xmlns:cx6="http://schemas.microsoft.com/office/drawing/2016/5/12/chartex" xmlns:cx7="http://schemas.microsoft.com/office/drawing/2016/5/13/chartex" xmlns:cx8="http://schemas.microsoft.com/office/drawing/2016/5/14/chartex" xmlns:mc="http://schemas.openxmlformats.org/markup-compatibility/2006" xmlns:aink="http://schemas.microsoft.com/office/drawing/2016/ink" xmlns:am3d="http://schemas.microsoft.com/office/drawing/2017/model3d" xmlns:o="urn:schemas-microsoft-com:office:office" xmlns:r="http://schemas.openxmlformats.org/officeDocument/2006/relationships" xmlns:m="http://schemas.openxmlformats.org/officeDocument/2006/math" xmlns:v="urn:schemas-microsoft-com:vml" xmlns:wp14="http://schemas.microsoft.com/office/word/2010/wordprocessingDrawing" xmlns:wp="http://schemas.openxmlformats.org/drawingml/2006/wordprocessingDrawing" xmlns:w10="urn:schemas-microsoft-com:office:word" xmlns:w="http://schemas.openxmlformats.org/wordprocessingml/2006/main" xmlns:w14="http://schemas.microsoft.com/office/word/2010/wordml" xmlns:w15="http://schemas.microsoft.com/office/word/2012/wordml" xmlns:w16cid="http://schemas.microsoft.com/office/word/2016/wordml/cid" xmlns:w16se="http://schemas.microsoft.com/office/word/2015/wordml/symex" xmlns:wpg="http://schemas.microsoft.com/office/word/2010/wordprocessingGroup" xmlns:wpi="http://schemas.microsoft.com/office/word/2010/wordprocessingInk" xmlns:wne="http://schemas.microsoft.com/office/word/2006/wordml" xmlns:wps="http://schemas.microsoft.com/office/word/2010/wordprocessingShape" mc:Ignorable="w14 w15 w16se w16cid wp14">
   <w:p>
     <w:pPr>
       <w:pStyle w:val="Kopfzeile"/>
@@ -10248,7 +9381,7 @@
 </file>
 
 <file path=word/numbering.xml><?xml version="1.0" encoding="utf-8"?>
-<w:numbering xmlns:wpc="http://schemas.microsoft.com/office/word/2010/wordprocessingCanvas" xmlns:cx="http://schemas.microsoft.com/office/drawing/2014/chartex" xmlns:cx1="http://schemas.microsoft.com/office/drawing/2015/9/8/chartex" xmlns:cx2="http://schemas.microsoft.com/office/drawing/2015/10/21/chartex" xmlns:cx3="http://schemas.microsoft.com/office/drawing/2016/5/9/chartex" xmlns:cx4="http://schemas.microsoft.com/office/drawing/2016/5/10/chartex" xmlns:cx5="http://schemas.microsoft.com/office/drawing/2016/5/11/chartex" xmlns:cx6="http://schemas.microsoft.com/office/drawing/2016/5/12/chartex" xmlns:cx7="http://schemas.microsoft.com/office/drawing/2016/5/13/chartex" xmlns:cx8="http://schemas.microsoft.com/office/drawing/2016/5/14/chartex" xmlns:mc="http://schemas.openxmlformats.org/markup-compatibility/2006" xmlns:aink="http://schemas.microsoft.com/office/drawing/2016/ink" xmlns:am3d="http://schemas.microsoft.com/office/drawing/2017/model3d" xmlns:o="urn:schemas-microsoft-com:office:office" xmlns:r="http://schemas.openxmlformats.org/officeDocument/2006/relationships" xmlns:m="http://schemas.openxmlformats.org/officeDocument/2006/math" xmlns:v="urn:schemas-microsoft-com:vml" xmlns:wp14="http://schemas.microsoft.com/office/word/2010/wordprocessingDrawing" xmlns:wp="http://schemas.openxmlformats.org/drawingml/2006/wordprocessingDrawing" xmlns:w10="urn:schemas-microsoft-com:office:word" xmlns:w="http://schemas.openxmlformats.org/wordprocessingml/2006/main" xmlns:w14="http://schemas.microsoft.com/office/word/2010/wordml" xmlns:w15="http://schemas.microsoft.com/office/word/2012/wordml" xmlns:w16se="http://schemas.microsoft.com/office/word/2015/wordml/symex" xmlns:wpg="http://schemas.microsoft.com/office/word/2010/wordprocessingGroup" xmlns:wpi="http://schemas.microsoft.com/office/word/2010/wordprocessingInk" xmlns:wne="http://schemas.microsoft.com/office/word/2006/wordml" xmlns:wps="http://schemas.microsoft.com/office/word/2010/wordprocessingShape" mc:Ignorable="w14 w15 w16se wp14">
+<w:numbering xmlns:wpc="http://schemas.microsoft.com/office/word/2010/wordprocessingCanvas" xmlns:cx="http://schemas.microsoft.com/office/drawing/2014/chartex" xmlns:cx1="http://schemas.microsoft.com/office/drawing/2015/9/8/chartex" xmlns:cx2="http://schemas.microsoft.com/office/drawing/2015/10/21/chartex" xmlns:cx3="http://schemas.microsoft.com/office/drawing/2016/5/9/chartex" xmlns:cx4="http://schemas.microsoft.com/office/drawing/2016/5/10/chartex" xmlns:cx5="http://schemas.microsoft.com/office/drawing/2016/5/11/chartex" xmlns:cx6="http://schemas.microsoft.com/office/drawing/2016/5/12/chartex" xmlns:cx7="http://schemas.microsoft.com/office/drawing/2016/5/13/chartex" xmlns:cx8="http://schemas.microsoft.com/office/drawing/2016/5/14/chartex" xmlns:mc="http://schemas.openxmlformats.org/markup-compatibility/2006" xmlns:aink="http://schemas.microsoft.com/office/drawing/2016/ink" xmlns:am3d="http://schemas.microsoft.com/office/drawing/2017/model3d" xmlns:o="urn:schemas-microsoft-com:office:office" xmlns:r="http://schemas.openxmlformats.org/officeDocument/2006/relationships" xmlns:m="http://schemas.openxmlformats.org/officeDocument/2006/math" xmlns:v="urn:schemas-microsoft-com:vml" xmlns:wp14="http://schemas.microsoft.com/office/word/2010/wordprocessingDrawing" xmlns:wp="http://schemas.openxmlformats.org/drawingml/2006/wordprocessingDrawing" xmlns:w10="urn:schemas-microsoft-com:office:word" xmlns:w="http://schemas.openxmlformats.org/wordprocessingml/2006/main" xmlns:w14="http://schemas.microsoft.com/office/word/2010/wordml" xmlns:w15="http://schemas.microsoft.com/office/word/2012/wordml" xmlns:w16cid="http://schemas.microsoft.com/office/word/2016/wordml/cid" xmlns:w16se="http://schemas.microsoft.com/office/word/2015/wordml/symex" xmlns:wpg="http://schemas.microsoft.com/office/word/2010/wordprocessingGroup" xmlns:wpi="http://schemas.microsoft.com/office/word/2010/wordprocessingInk" xmlns:wne="http://schemas.microsoft.com/office/word/2006/wordml" xmlns:wps="http://schemas.microsoft.com/office/word/2010/wordprocessingShape" mc:Ignorable="w14 w15 w16se w16cid wp14">
   <w:abstractNum w:abstractNumId="0" w15:restartNumberingAfterBreak="0">
     <w:nsid w:val="24BB4FF9"/>
     <w:multiLevelType w:val="hybridMultilevel"/>
@@ -10699,7 +9832,7 @@
 </file>
 
 <file path=word/styles.xml><?xml version="1.0" encoding="utf-8"?>
-<w:styles xmlns:mc="http://schemas.openxmlformats.org/markup-compatibility/2006" xmlns:r="http://schemas.openxmlformats.org/officeDocument/2006/relationships" xmlns:w="http://schemas.openxmlformats.org/wordprocessingml/2006/main" xmlns:w14="http://schemas.microsoft.com/office/word/2010/wordml" xmlns:w15="http://schemas.microsoft.com/office/word/2012/wordml" xmlns:w16se="http://schemas.microsoft.com/office/word/2015/wordml/symex" mc:Ignorable="w14 w15 w16se">
+<w:styles xmlns:mc="http://schemas.openxmlformats.org/markup-compatibility/2006" xmlns:r="http://schemas.openxmlformats.org/officeDocument/2006/relationships" xmlns:w="http://schemas.openxmlformats.org/wordprocessingml/2006/main" xmlns:w14="http://schemas.microsoft.com/office/word/2010/wordml" xmlns:w15="http://schemas.microsoft.com/office/word/2012/wordml" xmlns:w16cid="http://schemas.microsoft.com/office/word/2016/wordml/cid" xmlns:w16se="http://schemas.microsoft.com/office/word/2015/wordml/symex" mc:Ignorable="w14 w15 w16se w16cid">
   <w:docDefaults>
     <w:rPrDefault>
       <w:rPr>
@@ -11918,7 +11051,7 @@
 </file>
 
 <file path=customXml/itemProps1.xml><?xml version="1.0" encoding="utf-8"?>
-<ds:datastoreItem xmlns:ds="http://schemas.openxmlformats.org/officeDocument/2006/customXml" ds:itemID="{E271B650-73B0-4538-BE3D-85E2DD33EEF5}">
+<ds:datastoreItem xmlns:ds="http://schemas.openxmlformats.org/officeDocument/2006/customXml" ds:itemID="{B3A2C782-8E58-4362-ADB9-1F8ED24B690C}">
   <ds:schemaRefs>
     <ds:schemaRef ds:uri="http://schemas.openxmlformats.org/officeDocument/2006/bibliography"/>
   </ds:schemaRefs>

</xml_diff>